<commit_message>
Added dropdown nav to all pages.
</commit_message>
<xml_diff>
--- a/COMP 1536 - Project.docx
+++ b/COMP 1536 - Project.docx
@@ -83,7 +83,7 @@
           <w:b/>
           <w:lang w:eastAsia="en-CA"/>
         </w:rPr>
-        <w:pPrChange w:id="2" w:author="Rei Ruiz" w:date="2016-01-31T15:03:00Z">
+        <w:pPrChange w:id="2" w:author="John Park" w:date="2016-02-14T21:39:00Z">
           <w:pPr>
             <w:spacing w:after="0" w:line="240" w:lineRule="auto"/>
           </w:pPr>
@@ -103,14 +103,12 @@
     <w:p>
       <w:pPr>
         <w:spacing w:after="0" w:line="240" w:lineRule="auto"/>
-        <w:jc w:val="center"/>
-        <w:rPr>
-          <w:ins w:id="4" w:author="John Park" w:date="2016-02-14T20:19:00Z"/>
-          <w:rFonts w:ascii="Arial" w:eastAsia="Times New Roman" w:hAnsi="Arial" w:cs="Arial"/>
-          <w:b/>
-          <w:lang w:eastAsia="en-CA"/>
-        </w:rPr>
-        <w:pPrChange w:id="5" w:author="Rei Ruiz" w:date="2016-01-31T15:03:00Z">
+        <w:rPr>
+          <w:ins w:id="4" w:author="John Park" w:date="2016-02-14T21:37:00Z"/>
+          <w:rFonts w:ascii="Arial" w:eastAsia="Times New Roman" w:hAnsi="Arial" w:cs="Arial"/>
+          <w:lang w:eastAsia="en-CA"/>
+        </w:rPr>
+        <w:pPrChange w:id="5" w:author="John Park" w:date="2016-02-14T21:37:00Z">
           <w:pPr>
             <w:spacing w:after="0" w:line="240" w:lineRule="auto"/>
           </w:pPr>
@@ -120,36 +118,111 @@
     <w:p>
       <w:pPr>
         <w:spacing w:after="0" w:line="240" w:lineRule="auto"/>
-        <w:jc w:val="center"/>
-        <w:rPr>
-          <w:ins w:id="6" w:author="John Park" w:date="2016-02-14T20:19:00Z"/>
-          <w:rFonts w:ascii="Arial" w:eastAsia="Times New Roman" w:hAnsi="Arial" w:cs="Arial"/>
-          <w:b/>
-          <w:lang w:eastAsia="en-CA"/>
-        </w:rPr>
-        <w:pPrChange w:id="7" w:author="Rei Ruiz" w:date="2016-01-31T15:03:00Z">
+        <w:rPr>
+          <w:ins w:id="6" w:author="John Park" w:date="2016-02-14T21:37:00Z"/>
+          <w:rFonts w:ascii="Arial" w:eastAsia="Times New Roman" w:hAnsi="Arial" w:cs="Arial"/>
+          <w:lang w:eastAsia="en-CA"/>
+        </w:rPr>
+        <w:pPrChange w:id="7" w:author="John Park" w:date="2016-02-14T21:37:00Z">
           <w:pPr>
             <w:spacing w:after="0" w:line="240" w:lineRule="auto"/>
           </w:pPr>
         </w:pPrChange>
       </w:pPr>
-    </w:p>
-    <w:p>
-      <w:pPr>
-        <w:spacing w:after="0" w:line="240" w:lineRule="auto"/>
-        <w:rPr>
-          <w:ins w:id="8" w:author="John Park" w:date="2016-02-14T20:42:00Z"/>
-          <w:rFonts w:ascii="Arial" w:eastAsia="Times New Roman" w:hAnsi="Arial" w:cs="Arial"/>
-          <w:b/>
-          <w:lang w:eastAsia="en-CA"/>
-        </w:rPr>
-        <w:pPrChange w:id="9" w:author="John Park" w:date="2016-02-14T20:19:00Z">
+      <w:ins w:id="8" w:author="John Park" w:date="2016-02-14T21:37:00Z">
+        <w:r>
+          <w:rPr>
+            <w:rFonts w:ascii="Arial" w:eastAsia="Times New Roman" w:hAnsi="Arial" w:cs="Arial"/>
+            <w:lang w:eastAsia="en-CA"/>
+          </w:rPr>
+          <w:fldChar w:fldCharType="begin"/>
+        </w:r>
+        <w:r>
+          <w:rPr>
+            <w:rFonts w:ascii="Arial" w:eastAsia="Times New Roman" w:hAnsi="Arial" w:cs="Arial"/>
+            <w:lang w:eastAsia="en-CA"/>
+          </w:rPr>
+          <w:instrText xml:space="preserve"> HYPERLINK "</w:instrText>
+        </w:r>
+        <w:r>
+          <w:rPr>
+            <w:rFonts w:ascii="Arial" w:eastAsia="Times New Roman" w:hAnsi="Arial" w:cs="Arial"/>
+            <w:lang w:eastAsia="en-CA"/>
+          </w:rPr>
+          <w:instrText>http://students.bcitdev.com/A00975524/G17/index.html</w:instrText>
+        </w:r>
+        <w:r>
+          <w:rPr>
+            <w:rFonts w:ascii="Arial" w:eastAsia="Times New Roman" w:hAnsi="Arial" w:cs="Arial"/>
+            <w:lang w:eastAsia="en-CA"/>
+          </w:rPr>
+          <w:instrText xml:space="preserve">" </w:instrText>
+        </w:r>
+        <w:r>
+          <w:rPr>
+            <w:rFonts w:ascii="Arial" w:eastAsia="Times New Roman" w:hAnsi="Arial" w:cs="Arial"/>
+            <w:lang w:eastAsia="en-CA"/>
+          </w:rPr>
+          <w:fldChar w:fldCharType="separate"/>
+        </w:r>
+        <w:r>
+          <w:rPr>
+            <w:rStyle w:val="Hyperlink"/>
+            <w:rFonts w:ascii="Arial" w:eastAsia="Times New Roman" w:hAnsi="Arial" w:cs="Arial"/>
+            <w:lang w:eastAsia="en-CA"/>
+          </w:rPr>
+          <w:t>http://students.bcitdev.com/A00975524/G17/index.html</w:t>
+        </w:r>
+        <w:r>
+          <w:rPr>
+            <w:rFonts w:ascii="Arial" w:eastAsia="Times New Roman" w:hAnsi="Arial" w:cs="Arial"/>
+            <w:lang w:eastAsia="en-CA"/>
+          </w:rPr>
+          <w:fldChar w:fldCharType="end"/>
+        </w:r>
+        <w:r>
+          <w:rPr>
+            <w:rFonts w:ascii="Arial" w:eastAsia="Times New Roman" w:hAnsi="Arial" w:cs="Arial"/>
+            <w:lang w:eastAsia="en-CA"/>
+          </w:rPr>
+          <w:t xml:space="preserve"> </w:t>
+        </w:r>
+      </w:ins>
+    </w:p>
+    <w:p>
+      <w:pPr>
+        <w:spacing w:after="0" w:line="240" w:lineRule="auto"/>
+        <w:rPr>
+          <w:ins w:id="9" w:author="John Park" w:date="2016-02-14T20:19:00Z"/>
+          <w:rFonts w:ascii="Arial" w:eastAsia="Times New Roman" w:hAnsi="Arial" w:cs="Arial"/>
+          <w:lang w:eastAsia="en-CA"/>
+          <w:rPrChange w:id="10" w:author="John Park" w:date="2016-02-14T21:37:00Z">
+            <w:rPr>
+              <w:ins w:id="11" w:author="John Park" w:date="2016-02-14T20:19:00Z"/>
+              <w:rFonts w:ascii="Arial" w:eastAsia="Times New Roman" w:hAnsi="Arial" w:cs="Arial"/>
+              <w:b/>
+              <w:lang w:eastAsia="en-CA"/>
+            </w:rPr>
+          </w:rPrChange>
+        </w:rPr>
+        <w:pPrChange w:id="12" w:author="John Park" w:date="2016-02-14T21:37:00Z">
           <w:pPr>
             <w:spacing w:after="0" w:line="240" w:lineRule="auto"/>
           </w:pPr>
         </w:pPrChange>
       </w:pPr>
-      <w:ins w:id="10" w:author="John Park" w:date="2016-02-14T20:42:00Z">
+    </w:p>
+    <w:p>
+      <w:pPr>
+        <w:spacing w:after="0" w:line="240" w:lineRule="auto"/>
+        <w:rPr>
+          <w:ins w:id="13" w:author="John Park" w:date="2016-02-14T20:42:00Z"/>
+          <w:rFonts w:ascii="Arial" w:eastAsia="Times New Roman" w:hAnsi="Arial" w:cs="Arial"/>
+          <w:b/>
+          <w:lang w:eastAsia="en-CA"/>
+        </w:rPr>
+      </w:pPr>
+      <w:ins w:id="14" w:author="John Park" w:date="2016-02-14T20:42:00Z">
         <w:r>
           <w:rPr>
             <w:rFonts w:ascii="Arial" w:eastAsia="Times New Roman" w:hAnsi="Arial" w:cs="Arial"/>
@@ -169,25 +242,25 @@
         </w:numPr>
         <w:spacing w:after="0" w:line="240" w:lineRule="auto"/>
         <w:rPr>
-          <w:ins w:id="11" w:author="John Park" w:date="2016-02-14T20:42:00Z"/>
-          <w:rFonts w:ascii="Arial" w:eastAsia="Times New Roman" w:hAnsi="Arial" w:cs="Arial"/>
-          <w:b/>
-          <w:lang w:eastAsia="en-CA"/>
-          <w:rPrChange w:id="12" w:author="John Park" w:date="2016-02-14T20:42:00Z">
+          <w:ins w:id="15" w:author="John Park" w:date="2016-02-14T20:42:00Z"/>
+          <w:rFonts w:ascii="Arial" w:eastAsia="Times New Roman" w:hAnsi="Arial" w:cs="Arial"/>
+          <w:b/>
+          <w:lang w:eastAsia="en-CA"/>
+          <w:rPrChange w:id="16" w:author="John Park" w:date="2016-02-14T20:42:00Z">
             <w:rPr>
-              <w:ins w:id="13" w:author="John Park" w:date="2016-02-14T20:42:00Z"/>
+              <w:ins w:id="17" w:author="John Park" w:date="2016-02-14T20:42:00Z"/>
               <w:rFonts w:ascii="Arial" w:eastAsia="Times New Roman" w:hAnsi="Arial" w:cs="Arial"/>
               <w:lang w:eastAsia="en-CA"/>
             </w:rPr>
           </w:rPrChange>
         </w:rPr>
-        <w:pPrChange w:id="14" w:author="John Park" w:date="2016-02-14T20:42:00Z">
+        <w:pPrChange w:id="18" w:author="John Park" w:date="2016-02-14T20:42:00Z">
           <w:pPr>
             <w:spacing w:after="0" w:line="240" w:lineRule="auto"/>
           </w:pPr>
         </w:pPrChange>
       </w:pPr>
-      <w:ins w:id="15" w:author="John Park" w:date="2016-02-14T20:42:00Z">
+      <w:ins w:id="19" w:author="John Park" w:date="2016-02-14T20:42:00Z">
         <w:r>
           <w:rPr>
             <w:rFonts w:ascii="Arial" w:eastAsia="Times New Roman" w:hAnsi="Arial" w:cs="Arial"/>
@@ -206,25 +279,25 @@
         </w:numPr>
         <w:spacing w:after="0" w:line="240" w:lineRule="auto"/>
         <w:rPr>
-          <w:ins w:id="16" w:author="John Park" w:date="2016-02-14T20:43:00Z"/>
-          <w:rFonts w:ascii="Arial" w:eastAsia="Times New Roman" w:hAnsi="Arial" w:cs="Arial"/>
-          <w:b/>
-          <w:lang w:eastAsia="en-CA"/>
-          <w:rPrChange w:id="17" w:author="John Park" w:date="2016-02-14T20:43:00Z">
+          <w:ins w:id="20" w:author="John Park" w:date="2016-02-14T20:43:00Z"/>
+          <w:rFonts w:ascii="Arial" w:eastAsia="Times New Roman" w:hAnsi="Arial" w:cs="Arial"/>
+          <w:b/>
+          <w:lang w:eastAsia="en-CA"/>
+          <w:rPrChange w:id="21" w:author="John Park" w:date="2016-02-14T20:43:00Z">
             <w:rPr>
-              <w:ins w:id="18" w:author="John Park" w:date="2016-02-14T20:43:00Z"/>
+              <w:ins w:id="22" w:author="John Park" w:date="2016-02-14T20:43:00Z"/>
               <w:rFonts w:ascii="Arial" w:eastAsia="Times New Roman" w:hAnsi="Arial" w:cs="Arial"/>
               <w:lang w:eastAsia="en-CA"/>
             </w:rPr>
           </w:rPrChange>
         </w:rPr>
-        <w:pPrChange w:id="19" w:author="John Park" w:date="2016-02-14T20:42:00Z">
+        <w:pPrChange w:id="23" w:author="John Park" w:date="2016-02-14T20:42:00Z">
           <w:pPr>
             <w:spacing w:after="0" w:line="240" w:lineRule="auto"/>
           </w:pPr>
         </w:pPrChange>
       </w:pPr>
-      <w:ins w:id="20" w:author="John Park" w:date="2016-02-14T20:43:00Z">
+      <w:ins w:id="24" w:author="John Park" w:date="2016-02-14T20:43:00Z">
         <w:r>
           <w:rPr>
             <w:rFonts w:ascii="Arial" w:eastAsia="Times New Roman" w:hAnsi="Arial" w:cs="Arial"/>
@@ -243,25 +316,25 @@
         </w:numPr>
         <w:spacing w:after="0" w:line="240" w:lineRule="auto"/>
         <w:rPr>
-          <w:ins w:id="21" w:author="John Park" w:date="2016-02-14T20:43:00Z"/>
-          <w:rFonts w:ascii="Arial" w:eastAsia="Times New Roman" w:hAnsi="Arial" w:cs="Arial"/>
-          <w:b/>
-          <w:lang w:eastAsia="en-CA"/>
-          <w:rPrChange w:id="22" w:author="John Park" w:date="2016-02-14T20:43:00Z">
+          <w:ins w:id="25" w:author="John Park" w:date="2016-02-14T20:43:00Z"/>
+          <w:rFonts w:ascii="Arial" w:eastAsia="Times New Roman" w:hAnsi="Arial" w:cs="Arial"/>
+          <w:b/>
+          <w:lang w:eastAsia="en-CA"/>
+          <w:rPrChange w:id="26" w:author="John Park" w:date="2016-02-14T20:43:00Z">
             <w:rPr>
-              <w:ins w:id="23" w:author="John Park" w:date="2016-02-14T20:43:00Z"/>
+              <w:ins w:id="27" w:author="John Park" w:date="2016-02-14T20:43:00Z"/>
               <w:rFonts w:ascii="Arial" w:eastAsia="Times New Roman" w:hAnsi="Arial" w:cs="Arial"/>
               <w:lang w:eastAsia="en-CA"/>
             </w:rPr>
           </w:rPrChange>
         </w:rPr>
-        <w:pPrChange w:id="24" w:author="John Park" w:date="2016-02-14T20:42:00Z">
+        <w:pPrChange w:id="28" w:author="John Park" w:date="2016-02-14T20:42:00Z">
           <w:pPr>
             <w:spacing w:after="0" w:line="240" w:lineRule="auto"/>
           </w:pPr>
         </w:pPrChange>
       </w:pPr>
-      <w:ins w:id="25" w:author="John Park" w:date="2016-02-14T20:43:00Z">
+      <w:ins w:id="29" w:author="John Park" w:date="2016-02-14T20:43:00Z">
         <w:r>
           <w:rPr>
             <w:rFonts w:ascii="Arial" w:eastAsia="Times New Roman" w:hAnsi="Arial" w:cs="Arial"/>
@@ -280,25 +353,25 @@
         </w:numPr>
         <w:spacing w:after="0" w:line="240" w:lineRule="auto"/>
         <w:rPr>
-          <w:ins w:id="26" w:author="John Park" w:date="2016-02-14T20:45:00Z"/>
-          <w:rFonts w:ascii="Arial" w:eastAsia="Times New Roman" w:hAnsi="Arial" w:cs="Arial"/>
-          <w:b/>
-          <w:lang w:eastAsia="en-CA"/>
-          <w:rPrChange w:id="27" w:author="John Park" w:date="2016-02-14T20:45:00Z">
+          <w:ins w:id="30" w:author="John Park" w:date="2016-02-14T20:45:00Z"/>
+          <w:rFonts w:ascii="Arial" w:eastAsia="Times New Roman" w:hAnsi="Arial" w:cs="Arial"/>
+          <w:b/>
+          <w:lang w:eastAsia="en-CA"/>
+          <w:rPrChange w:id="31" w:author="John Park" w:date="2016-02-14T20:45:00Z">
             <w:rPr>
-              <w:ins w:id="28" w:author="John Park" w:date="2016-02-14T20:45:00Z"/>
+              <w:ins w:id="32" w:author="John Park" w:date="2016-02-14T20:45:00Z"/>
               <w:rFonts w:ascii="Arial" w:eastAsia="Times New Roman" w:hAnsi="Arial" w:cs="Arial"/>
               <w:lang w:eastAsia="en-CA"/>
             </w:rPr>
           </w:rPrChange>
         </w:rPr>
-        <w:pPrChange w:id="29" w:author="John Park" w:date="2016-02-14T20:42:00Z">
+        <w:pPrChange w:id="33" w:author="John Park" w:date="2016-02-14T20:42:00Z">
           <w:pPr>
             <w:spacing w:after="0" w:line="240" w:lineRule="auto"/>
           </w:pPr>
         </w:pPrChange>
       </w:pPr>
-      <w:ins w:id="30" w:author="John Park" w:date="2016-02-14T20:45:00Z">
+      <w:ins w:id="34" w:author="John Park" w:date="2016-02-14T20:45:00Z">
         <w:r>
           <w:rPr>
             <w:rFonts w:ascii="Arial" w:eastAsia="Times New Roman" w:hAnsi="Arial" w:cs="Arial"/>
@@ -312,34 +385,24 @@
       <w:pPr>
         <w:spacing w:after="0" w:line="240" w:lineRule="auto"/>
         <w:rPr>
-          <w:ins w:id="31" w:author="John Park" w:date="2016-02-14T20:46:00Z"/>
-          <w:rFonts w:ascii="Arial" w:eastAsia="Times New Roman" w:hAnsi="Arial" w:cs="Arial"/>
-          <w:b/>
-          <w:lang w:eastAsia="en-CA"/>
-        </w:rPr>
-        <w:pPrChange w:id="32" w:author="John Park" w:date="2016-02-14T20:46:00Z">
-          <w:pPr>
-            <w:spacing w:after="0" w:line="240" w:lineRule="auto"/>
-          </w:pPr>
-        </w:pPrChange>
-      </w:pPr>
-    </w:p>
-    <w:p>
-      <w:pPr>
-        <w:spacing w:after="0" w:line="240" w:lineRule="auto"/>
-        <w:rPr>
-          <w:ins w:id="33" w:author="John Park" w:date="2016-02-14T20:46:00Z"/>
-          <w:rFonts w:ascii="Arial" w:eastAsia="Times New Roman" w:hAnsi="Arial" w:cs="Arial"/>
-          <w:b/>
-          <w:lang w:eastAsia="en-CA"/>
-        </w:rPr>
-        <w:pPrChange w:id="34" w:author="John Park" w:date="2016-02-14T20:46:00Z">
-          <w:pPr>
-            <w:spacing w:after="0" w:line="240" w:lineRule="auto"/>
-          </w:pPr>
-        </w:pPrChange>
-      </w:pPr>
-      <w:ins w:id="35" w:author="John Park" w:date="2016-02-14T20:46:00Z">
+          <w:ins w:id="35" w:author="John Park" w:date="2016-02-14T20:46:00Z"/>
+          <w:rFonts w:ascii="Arial" w:eastAsia="Times New Roman" w:hAnsi="Arial" w:cs="Arial"/>
+          <w:b/>
+          <w:lang w:eastAsia="en-CA"/>
+        </w:rPr>
+      </w:pPr>
+    </w:p>
+    <w:p>
+      <w:pPr>
+        <w:spacing w:after="0" w:line="240" w:lineRule="auto"/>
+        <w:rPr>
+          <w:ins w:id="36" w:author="John Park" w:date="2016-02-14T20:46:00Z"/>
+          <w:rFonts w:ascii="Arial" w:eastAsia="Times New Roman" w:hAnsi="Arial" w:cs="Arial"/>
+          <w:b/>
+          <w:lang w:eastAsia="en-CA"/>
+        </w:rPr>
+      </w:pPr>
+      <w:ins w:id="37" w:author="John Park" w:date="2016-02-14T20:46:00Z">
         <w:r>
           <w:rPr>
             <w:rFonts w:ascii="Arial" w:eastAsia="Times New Roman" w:hAnsi="Arial" w:cs="Arial"/>
@@ -359,25 +422,25 @@
         </w:numPr>
         <w:spacing w:after="0" w:line="240" w:lineRule="auto"/>
         <w:rPr>
-          <w:ins w:id="36" w:author="John Park" w:date="2016-02-14T20:47:00Z"/>
-          <w:rFonts w:ascii="Arial" w:eastAsia="Times New Roman" w:hAnsi="Arial" w:cs="Arial"/>
-          <w:b/>
-          <w:lang w:eastAsia="en-CA"/>
-          <w:rPrChange w:id="37" w:author="John Park" w:date="2016-02-14T20:47:00Z">
+          <w:ins w:id="38" w:author="John Park" w:date="2016-02-14T20:47:00Z"/>
+          <w:rFonts w:ascii="Arial" w:eastAsia="Times New Roman" w:hAnsi="Arial" w:cs="Arial"/>
+          <w:b/>
+          <w:lang w:eastAsia="en-CA"/>
+          <w:rPrChange w:id="39" w:author="John Park" w:date="2016-02-14T20:47:00Z">
             <w:rPr>
-              <w:ins w:id="38" w:author="John Park" w:date="2016-02-14T20:47:00Z"/>
+              <w:ins w:id="40" w:author="John Park" w:date="2016-02-14T20:47:00Z"/>
               <w:rFonts w:ascii="Arial" w:eastAsia="Times New Roman" w:hAnsi="Arial" w:cs="Arial"/>
               <w:lang w:eastAsia="en-CA"/>
             </w:rPr>
           </w:rPrChange>
         </w:rPr>
-        <w:pPrChange w:id="39" w:author="John Park" w:date="2016-02-14T20:46:00Z">
+        <w:pPrChange w:id="41" w:author="John Park" w:date="2016-02-14T20:46:00Z">
           <w:pPr>
             <w:spacing w:after="0" w:line="240" w:lineRule="auto"/>
           </w:pPr>
         </w:pPrChange>
       </w:pPr>
-      <w:ins w:id="40" w:author="John Park" w:date="2016-02-14T20:47:00Z">
+      <w:ins w:id="42" w:author="John Park" w:date="2016-02-14T20:47:00Z">
         <w:r>
           <w:rPr>
             <w:rFonts w:ascii="Arial" w:eastAsia="Times New Roman" w:hAnsi="Arial" w:cs="Arial"/>
@@ -396,25 +459,25 @@
         </w:numPr>
         <w:spacing w:after="0" w:line="240" w:lineRule="auto"/>
         <w:rPr>
-          <w:ins w:id="41" w:author="John Park" w:date="2016-02-14T20:47:00Z"/>
-          <w:rFonts w:ascii="Arial" w:eastAsia="Times New Roman" w:hAnsi="Arial" w:cs="Arial"/>
-          <w:b/>
-          <w:lang w:eastAsia="en-CA"/>
-          <w:rPrChange w:id="42" w:author="John Park" w:date="2016-02-14T20:47:00Z">
+          <w:ins w:id="43" w:author="John Park" w:date="2016-02-14T20:47:00Z"/>
+          <w:rFonts w:ascii="Arial" w:eastAsia="Times New Roman" w:hAnsi="Arial" w:cs="Arial"/>
+          <w:b/>
+          <w:lang w:eastAsia="en-CA"/>
+          <w:rPrChange w:id="44" w:author="John Park" w:date="2016-02-14T20:47:00Z">
             <w:rPr>
-              <w:ins w:id="43" w:author="John Park" w:date="2016-02-14T20:47:00Z"/>
+              <w:ins w:id="45" w:author="John Park" w:date="2016-02-14T20:47:00Z"/>
               <w:rFonts w:ascii="Arial" w:eastAsia="Times New Roman" w:hAnsi="Arial" w:cs="Arial"/>
               <w:lang w:eastAsia="en-CA"/>
             </w:rPr>
           </w:rPrChange>
         </w:rPr>
-        <w:pPrChange w:id="44" w:author="John Park" w:date="2016-02-14T20:46:00Z">
+        <w:pPrChange w:id="46" w:author="John Park" w:date="2016-02-14T20:46:00Z">
           <w:pPr>
             <w:spacing w:after="0" w:line="240" w:lineRule="auto"/>
           </w:pPr>
         </w:pPrChange>
       </w:pPr>
-      <w:ins w:id="45" w:author="John Park" w:date="2016-02-14T20:47:00Z">
+      <w:ins w:id="47" w:author="John Park" w:date="2016-02-14T20:47:00Z">
         <w:r>
           <w:rPr>
             <w:rFonts w:ascii="Arial" w:eastAsia="Times New Roman" w:hAnsi="Arial" w:cs="Arial"/>
@@ -433,25 +496,25 @@
         </w:numPr>
         <w:spacing w:after="0" w:line="240" w:lineRule="auto"/>
         <w:rPr>
-          <w:ins w:id="46" w:author="John Park" w:date="2016-02-14T20:48:00Z"/>
-          <w:rFonts w:ascii="Arial" w:eastAsia="Times New Roman" w:hAnsi="Arial" w:cs="Arial"/>
-          <w:b/>
-          <w:lang w:eastAsia="en-CA"/>
-          <w:rPrChange w:id="47" w:author="John Park" w:date="2016-02-14T20:48:00Z">
+          <w:ins w:id="48" w:author="John Park" w:date="2016-02-14T20:48:00Z"/>
+          <w:rFonts w:ascii="Arial" w:eastAsia="Times New Roman" w:hAnsi="Arial" w:cs="Arial"/>
+          <w:b/>
+          <w:lang w:eastAsia="en-CA"/>
+          <w:rPrChange w:id="49" w:author="John Park" w:date="2016-02-14T20:48:00Z">
             <w:rPr>
-              <w:ins w:id="48" w:author="John Park" w:date="2016-02-14T20:48:00Z"/>
+              <w:ins w:id="50" w:author="John Park" w:date="2016-02-14T20:48:00Z"/>
               <w:rFonts w:ascii="Arial" w:eastAsia="Times New Roman" w:hAnsi="Arial" w:cs="Arial"/>
               <w:lang w:eastAsia="en-CA"/>
             </w:rPr>
           </w:rPrChange>
         </w:rPr>
-        <w:pPrChange w:id="49" w:author="John Park" w:date="2016-02-14T20:46:00Z">
+        <w:pPrChange w:id="51" w:author="John Park" w:date="2016-02-14T20:46:00Z">
           <w:pPr>
             <w:spacing w:after="0" w:line="240" w:lineRule="auto"/>
           </w:pPr>
         </w:pPrChange>
       </w:pPr>
-      <w:ins w:id="50" w:author="John Park" w:date="2016-02-14T20:48:00Z">
+      <w:ins w:id="52" w:author="John Park" w:date="2016-02-14T20:48:00Z">
         <w:r>
           <w:rPr>
             <w:rFonts w:ascii="Arial" w:eastAsia="Times New Roman" w:hAnsi="Arial" w:cs="Arial"/>
@@ -470,25 +533,25 @@
         </w:numPr>
         <w:spacing w:after="0" w:line="240" w:lineRule="auto"/>
         <w:rPr>
-          <w:ins w:id="51" w:author="John Park" w:date="2016-02-14T20:49:00Z"/>
-          <w:rFonts w:ascii="Arial" w:eastAsia="Times New Roman" w:hAnsi="Arial" w:cs="Arial"/>
-          <w:b/>
-          <w:lang w:eastAsia="en-CA"/>
-          <w:rPrChange w:id="52" w:author="John Park" w:date="2016-02-14T20:49:00Z">
+          <w:ins w:id="53" w:author="John Park" w:date="2016-02-14T20:49:00Z"/>
+          <w:rFonts w:ascii="Arial" w:eastAsia="Times New Roman" w:hAnsi="Arial" w:cs="Arial"/>
+          <w:b/>
+          <w:lang w:eastAsia="en-CA"/>
+          <w:rPrChange w:id="54" w:author="John Park" w:date="2016-02-14T20:49:00Z">
             <w:rPr>
-              <w:ins w:id="53" w:author="John Park" w:date="2016-02-14T20:49:00Z"/>
+              <w:ins w:id="55" w:author="John Park" w:date="2016-02-14T20:49:00Z"/>
               <w:rFonts w:ascii="Arial" w:eastAsia="Times New Roman" w:hAnsi="Arial" w:cs="Arial"/>
               <w:lang w:eastAsia="en-CA"/>
             </w:rPr>
           </w:rPrChange>
         </w:rPr>
-        <w:pPrChange w:id="54" w:author="John Park" w:date="2016-02-14T20:46:00Z">
+        <w:pPrChange w:id="56" w:author="John Park" w:date="2016-02-14T20:46:00Z">
           <w:pPr>
             <w:spacing w:after="0" w:line="240" w:lineRule="auto"/>
           </w:pPr>
         </w:pPrChange>
       </w:pPr>
-      <w:ins w:id="55" w:author="John Park" w:date="2016-02-14T20:49:00Z">
+      <w:ins w:id="57" w:author="John Park" w:date="2016-02-14T20:49:00Z">
         <w:r>
           <w:rPr>
             <w:rFonts w:ascii="Arial" w:eastAsia="Times New Roman" w:hAnsi="Arial" w:cs="Arial"/>
@@ -507,25 +570,25 @@
         </w:numPr>
         <w:spacing w:after="0" w:line="240" w:lineRule="auto"/>
         <w:rPr>
-          <w:ins w:id="56" w:author="John Park" w:date="2016-02-14T20:49:00Z"/>
-          <w:rFonts w:ascii="Arial" w:eastAsia="Times New Roman" w:hAnsi="Arial" w:cs="Arial"/>
-          <w:b/>
-          <w:lang w:eastAsia="en-CA"/>
-          <w:rPrChange w:id="57" w:author="John Park" w:date="2016-02-14T20:49:00Z">
+          <w:ins w:id="58" w:author="John Park" w:date="2016-02-14T20:49:00Z"/>
+          <w:rFonts w:ascii="Arial" w:eastAsia="Times New Roman" w:hAnsi="Arial" w:cs="Arial"/>
+          <w:b/>
+          <w:lang w:eastAsia="en-CA"/>
+          <w:rPrChange w:id="59" w:author="John Park" w:date="2016-02-14T20:49:00Z">
             <w:rPr>
-              <w:ins w:id="58" w:author="John Park" w:date="2016-02-14T20:49:00Z"/>
+              <w:ins w:id="60" w:author="John Park" w:date="2016-02-14T20:49:00Z"/>
               <w:rFonts w:ascii="Arial" w:eastAsia="Times New Roman" w:hAnsi="Arial" w:cs="Arial"/>
               <w:lang w:eastAsia="en-CA"/>
             </w:rPr>
           </w:rPrChange>
         </w:rPr>
-        <w:pPrChange w:id="59" w:author="John Park" w:date="2016-02-14T20:46:00Z">
+        <w:pPrChange w:id="61" w:author="John Park" w:date="2016-02-14T20:46:00Z">
           <w:pPr>
             <w:spacing w:after="0" w:line="240" w:lineRule="auto"/>
           </w:pPr>
         </w:pPrChange>
       </w:pPr>
-      <w:ins w:id="60" w:author="John Park" w:date="2016-02-14T20:49:00Z">
+      <w:ins w:id="62" w:author="John Park" w:date="2016-02-14T20:49:00Z">
         <w:r>
           <w:rPr>
             <w:rFonts w:ascii="Arial" w:eastAsia="Times New Roman" w:hAnsi="Arial" w:cs="Arial"/>
@@ -544,25 +607,25 @@
         </w:numPr>
         <w:spacing w:after="0" w:line="240" w:lineRule="auto"/>
         <w:rPr>
-          <w:ins w:id="61" w:author="John Park" w:date="2016-02-14T20:50:00Z"/>
-          <w:rFonts w:ascii="Arial" w:eastAsia="Times New Roman" w:hAnsi="Arial" w:cs="Arial"/>
-          <w:b/>
-          <w:lang w:eastAsia="en-CA"/>
-          <w:rPrChange w:id="62" w:author="John Park" w:date="2016-02-14T20:50:00Z">
+          <w:ins w:id="63" w:author="John Park" w:date="2016-02-14T20:50:00Z"/>
+          <w:rFonts w:ascii="Arial" w:eastAsia="Times New Roman" w:hAnsi="Arial" w:cs="Arial"/>
+          <w:b/>
+          <w:lang w:eastAsia="en-CA"/>
+          <w:rPrChange w:id="64" w:author="John Park" w:date="2016-02-14T20:50:00Z">
             <w:rPr>
-              <w:ins w:id="63" w:author="John Park" w:date="2016-02-14T20:50:00Z"/>
+              <w:ins w:id="65" w:author="John Park" w:date="2016-02-14T20:50:00Z"/>
               <w:rFonts w:ascii="Arial" w:eastAsia="Times New Roman" w:hAnsi="Arial" w:cs="Arial"/>
               <w:lang w:eastAsia="en-CA"/>
             </w:rPr>
           </w:rPrChange>
         </w:rPr>
-        <w:pPrChange w:id="64" w:author="John Park" w:date="2016-02-14T20:46:00Z">
+        <w:pPrChange w:id="66" w:author="John Park" w:date="2016-02-14T20:46:00Z">
           <w:pPr>
             <w:spacing w:after="0" w:line="240" w:lineRule="auto"/>
           </w:pPr>
         </w:pPrChange>
       </w:pPr>
-      <w:ins w:id="65" w:author="John Park" w:date="2016-02-14T20:50:00Z">
+      <w:ins w:id="67" w:author="John Park" w:date="2016-02-14T20:50:00Z">
         <w:r>
           <w:rPr>
             <w:rFonts w:ascii="Arial" w:eastAsia="Times New Roman" w:hAnsi="Arial" w:cs="Arial"/>
@@ -581,25 +644,25 @@
         </w:numPr>
         <w:spacing w:after="0" w:line="240" w:lineRule="auto"/>
         <w:rPr>
-          <w:ins w:id="66" w:author="John Park" w:date="2016-02-14T20:51:00Z"/>
-          <w:rFonts w:ascii="Arial" w:eastAsia="Times New Roman" w:hAnsi="Arial" w:cs="Arial"/>
-          <w:b/>
-          <w:lang w:eastAsia="en-CA"/>
-          <w:rPrChange w:id="67" w:author="John Park" w:date="2016-02-14T20:51:00Z">
+          <w:ins w:id="68" w:author="John Park" w:date="2016-02-14T20:51:00Z"/>
+          <w:rFonts w:ascii="Arial" w:eastAsia="Times New Roman" w:hAnsi="Arial" w:cs="Arial"/>
+          <w:b/>
+          <w:lang w:eastAsia="en-CA"/>
+          <w:rPrChange w:id="69" w:author="John Park" w:date="2016-02-14T20:51:00Z">
             <w:rPr>
-              <w:ins w:id="68" w:author="John Park" w:date="2016-02-14T20:51:00Z"/>
+              <w:ins w:id="70" w:author="John Park" w:date="2016-02-14T20:51:00Z"/>
               <w:rFonts w:ascii="Arial" w:eastAsia="Times New Roman" w:hAnsi="Arial" w:cs="Arial"/>
               <w:lang w:eastAsia="en-CA"/>
             </w:rPr>
           </w:rPrChange>
         </w:rPr>
-        <w:pPrChange w:id="69" w:author="John Park" w:date="2016-02-14T20:46:00Z">
+        <w:pPrChange w:id="71" w:author="John Park" w:date="2016-02-14T20:46:00Z">
           <w:pPr>
             <w:spacing w:after="0" w:line="240" w:lineRule="auto"/>
           </w:pPr>
         </w:pPrChange>
       </w:pPr>
-      <w:ins w:id="70" w:author="John Park" w:date="2016-02-14T20:51:00Z">
+      <w:ins w:id="72" w:author="John Park" w:date="2016-02-14T20:51:00Z">
         <w:r>
           <w:rPr>
             <w:rFonts w:ascii="Arial" w:eastAsia="Times New Roman" w:hAnsi="Arial" w:cs="Arial"/>
@@ -618,73 +681,31 @@
         </w:numPr>
         <w:spacing w:after="0" w:line="240" w:lineRule="auto"/>
         <w:rPr>
-          <w:ins w:id="71" w:author="John Park" w:date="2016-02-14T20:52:00Z"/>
-          <w:rFonts w:ascii="Arial" w:eastAsia="Times New Roman" w:hAnsi="Arial" w:cs="Arial"/>
-          <w:b/>
-          <w:lang w:eastAsia="en-CA"/>
-          <w:rPrChange w:id="72" w:author="John Park" w:date="2016-02-14T20:52:00Z">
+          <w:ins w:id="73" w:author="John Park" w:date="2016-02-14T21:34:00Z"/>
+          <w:rFonts w:ascii="Arial" w:eastAsia="Times New Roman" w:hAnsi="Arial" w:cs="Arial"/>
+          <w:b/>
+          <w:lang w:eastAsia="en-CA"/>
+          <w:rPrChange w:id="74" w:author="John Park" w:date="2016-02-14T21:34:00Z">
             <w:rPr>
-              <w:ins w:id="73" w:author="John Park" w:date="2016-02-14T20:52:00Z"/>
+              <w:ins w:id="75" w:author="John Park" w:date="2016-02-14T21:34:00Z"/>
               <w:rFonts w:ascii="Arial" w:eastAsia="Times New Roman" w:hAnsi="Arial" w:cs="Arial"/>
               <w:lang w:eastAsia="en-CA"/>
             </w:rPr>
           </w:rPrChange>
         </w:rPr>
-        <w:pPrChange w:id="74" w:author="John Park" w:date="2016-02-14T20:46:00Z">
+        <w:pPrChange w:id="76" w:author="John Park" w:date="2016-02-14T20:46:00Z">
           <w:pPr>
             <w:spacing w:after="0" w:line="240" w:lineRule="auto"/>
           </w:pPr>
         </w:pPrChange>
       </w:pPr>
-      <w:ins w:id="75" w:author="John Park" w:date="2016-02-14T20:51:00Z">
+      <w:ins w:id="77" w:author="John Park" w:date="2016-02-14T20:51:00Z">
         <w:r>
           <w:rPr>
             <w:rFonts w:ascii="Arial" w:eastAsia="Times New Roman" w:hAnsi="Arial" w:cs="Arial"/>
             <w:lang w:eastAsia="en-CA"/>
           </w:rPr>
           <w:t>Make minor changes to colours.</w:t>
-        </w:r>
-      </w:ins>
-    </w:p>
-    <w:p>
-      <w:pPr>
-        <w:spacing w:after="0" w:line="240" w:lineRule="auto"/>
-        <w:rPr>
-          <w:ins w:id="76" w:author="John Park" w:date="2016-02-14T20:52:00Z"/>
-          <w:rFonts w:ascii="Arial" w:eastAsia="Times New Roman" w:hAnsi="Arial" w:cs="Arial"/>
-          <w:b/>
-          <w:lang w:eastAsia="en-CA"/>
-        </w:rPr>
-        <w:pPrChange w:id="77" w:author="John Park" w:date="2016-02-14T20:52:00Z">
-          <w:pPr>
-            <w:spacing w:after="0" w:line="240" w:lineRule="auto"/>
-          </w:pPr>
-        </w:pPrChange>
-      </w:pPr>
-    </w:p>
-    <w:p>
-      <w:pPr>
-        <w:spacing w:after="0" w:line="240" w:lineRule="auto"/>
-        <w:rPr>
-          <w:ins w:id="78" w:author="John Park" w:date="2016-02-14T20:52:00Z"/>
-          <w:rFonts w:ascii="Arial" w:eastAsia="Times New Roman" w:hAnsi="Arial" w:cs="Arial"/>
-          <w:b/>
-          <w:lang w:eastAsia="en-CA"/>
-        </w:rPr>
-        <w:pPrChange w:id="79" w:author="John Park" w:date="2016-02-14T20:52:00Z">
-          <w:pPr>
-            <w:spacing w:after="0" w:line="240" w:lineRule="auto"/>
-          </w:pPr>
-        </w:pPrChange>
-      </w:pPr>
-      <w:ins w:id="80" w:author="John Park" w:date="2016-02-14T20:52:00Z">
-        <w:r>
-          <w:rPr>
-            <w:rFonts w:ascii="Arial" w:eastAsia="Times New Roman" w:hAnsi="Arial" w:cs="Arial"/>
-            <w:b/>
-            <w:lang w:eastAsia="en-CA"/>
-          </w:rPr>
-          <w:t>Key Issues</w:t>
         </w:r>
       </w:ins>
     </w:p>
@@ -697,38 +718,31 @@
         </w:numPr>
         <w:spacing w:after="0" w:line="240" w:lineRule="auto"/>
         <w:rPr>
-          <w:ins w:id="81" w:author="John Park" w:date="2016-02-14T20:52:00Z"/>
-          <w:rFonts w:ascii="Arial" w:eastAsia="Times New Roman" w:hAnsi="Arial" w:cs="Arial"/>
-          <w:b/>
-          <w:lang w:eastAsia="en-CA"/>
-          <w:rPrChange w:id="82" w:author="John Park" w:date="2016-02-14T21:08:00Z">
+          <w:ins w:id="78" w:author="John Park" w:date="2016-02-14T20:52:00Z"/>
+          <w:rFonts w:ascii="Arial" w:eastAsia="Times New Roman" w:hAnsi="Arial" w:cs="Arial"/>
+          <w:b/>
+          <w:lang w:eastAsia="en-CA"/>
+          <w:rPrChange w:id="79" w:author="John Park" w:date="2016-02-14T20:52:00Z">
             <w:rPr>
-              <w:ins w:id="83" w:author="John Park" w:date="2016-02-14T20:52:00Z"/>
+              <w:ins w:id="80" w:author="John Park" w:date="2016-02-14T20:52:00Z"/>
               <w:rFonts w:ascii="Arial" w:eastAsia="Times New Roman" w:hAnsi="Arial" w:cs="Arial"/>
               <w:lang w:eastAsia="en-CA"/>
             </w:rPr>
           </w:rPrChange>
         </w:rPr>
-        <w:pPrChange w:id="84" w:author="John Park" w:date="2016-02-14T21:08:00Z">
+        <w:pPrChange w:id="81" w:author="John Park" w:date="2016-02-14T20:46:00Z">
           <w:pPr>
             <w:spacing w:after="0" w:line="240" w:lineRule="auto"/>
           </w:pPr>
         </w:pPrChange>
       </w:pPr>
-      <w:ins w:id="85" w:author="John Park" w:date="2016-02-14T20:52:00Z">
+      <w:ins w:id="82" w:author="John Park" w:date="2016-02-14T21:34:00Z">
         <w:r>
           <w:rPr>
             <w:rFonts w:ascii="Arial" w:eastAsia="Times New Roman" w:hAnsi="Arial" w:cs="Arial"/>
             <w:lang w:eastAsia="en-CA"/>
           </w:rPr>
-          <w:t>How we are</w:t>
-        </w:r>
-        <w:r>
-          <w:rPr>
-            <w:rFonts w:ascii="Arial" w:eastAsia="Times New Roman" w:hAnsi="Arial" w:cs="Arial"/>
-            <w:lang w:eastAsia="en-CA"/>
-          </w:rPr>
-          <w:t xml:space="preserve"> going to add a functioning calendar.</w:t>
+          <w:t>Make the website functional on a mobile device.</w:t>
         </w:r>
       </w:ins>
     </w:p>
@@ -736,41 +750,31 @@
       <w:pPr>
         <w:spacing w:after="0" w:line="240" w:lineRule="auto"/>
         <w:rPr>
-          <w:ins w:id="86" w:author="John Park" w:date="2016-02-14T20:56:00Z"/>
-          <w:rFonts w:ascii="Arial" w:eastAsia="Times New Roman" w:hAnsi="Arial" w:cs="Arial"/>
-          <w:b/>
-          <w:lang w:eastAsia="en-CA"/>
-        </w:rPr>
-        <w:pPrChange w:id="87" w:author="John Park" w:date="2016-02-14T20:56:00Z">
-          <w:pPr>
-            <w:spacing w:after="0" w:line="240" w:lineRule="auto"/>
-          </w:pPr>
-        </w:pPrChange>
-      </w:pPr>
-    </w:p>
-    <w:p>
-      <w:pPr>
-        <w:spacing w:after="0" w:line="240" w:lineRule="auto"/>
-        <w:rPr>
-          <w:ins w:id="88" w:author="John Park" w:date="2016-02-14T20:56:00Z"/>
-          <w:rFonts w:ascii="Arial" w:eastAsia="Times New Roman" w:hAnsi="Arial" w:cs="Arial"/>
-          <w:b/>
-          <w:lang w:eastAsia="en-CA"/>
-        </w:rPr>
-        <w:pPrChange w:id="89" w:author="John Park" w:date="2016-02-14T20:56:00Z">
-          <w:pPr>
-            <w:spacing w:after="0" w:line="240" w:lineRule="auto"/>
-          </w:pPr>
-        </w:pPrChange>
-      </w:pPr>
-      <w:ins w:id="90" w:author="John Park" w:date="2016-02-14T20:56:00Z">
+          <w:ins w:id="83" w:author="John Park" w:date="2016-02-14T20:52:00Z"/>
+          <w:rFonts w:ascii="Arial" w:eastAsia="Times New Roman" w:hAnsi="Arial" w:cs="Arial"/>
+          <w:b/>
+          <w:lang w:eastAsia="en-CA"/>
+        </w:rPr>
+      </w:pPr>
+    </w:p>
+    <w:p>
+      <w:pPr>
+        <w:spacing w:after="0" w:line="240" w:lineRule="auto"/>
+        <w:rPr>
+          <w:ins w:id="84" w:author="John Park" w:date="2016-02-14T20:52:00Z"/>
+          <w:rFonts w:ascii="Arial" w:eastAsia="Times New Roman" w:hAnsi="Arial" w:cs="Arial"/>
+          <w:b/>
+          <w:lang w:eastAsia="en-CA"/>
+        </w:rPr>
+      </w:pPr>
+      <w:ins w:id="85" w:author="John Park" w:date="2016-02-14T20:52:00Z">
         <w:r>
           <w:rPr>
             <w:rFonts w:ascii="Arial" w:eastAsia="Times New Roman" w:hAnsi="Arial" w:cs="Arial"/>
             <w:b/>
             <w:lang w:eastAsia="en-CA"/>
           </w:rPr>
-          <w:t>Deviations from Proposal and Design</w:t>
+          <w:t>Key Issues</w:t>
         </w:r>
       </w:ins>
     </w:p>
@@ -783,31 +787,70 @@
         </w:numPr>
         <w:spacing w:after="0" w:line="240" w:lineRule="auto"/>
         <w:rPr>
-          <w:ins w:id="91" w:author="John Park" w:date="2016-02-14T21:00:00Z"/>
-          <w:rFonts w:ascii="Arial" w:eastAsia="Times New Roman" w:hAnsi="Arial" w:cs="Arial"/>
-          <w:b/>
-          <w:lang w:eastAsia="en-CA"/>
-          <w:rPrChange w:id="92" w:author="John Park" w:date="2016-02-14T21:00:00Z">
+          <w:ins w:id="86" w:author="John Park" w:date="2016-02-14T20:52:00Z"/>
+          <w:rFonts w:ascii="Arial" w:eastAsia="Times New Roman" w:hAnsi="Arial" w:cs="Arial"/>
+          <w:b/>
+          <w:lang w:eastAsia="en-CA"/>
+          <w:rPrChange w:id="87" w:author="John Park" w:date="2016-02-14T21:08:00Z">
             <w:rPr>
-              <w:ins w:id="93" w:author="John Park" w:date="2016-02-14T21:00:00Z"/>
+              <w:ins w:id="88" w:author="John Park" w:date="2016-02-14T20:52:00Z"/>
               <w:rFonts w:ascii="Arial" w:eastAsia="Times New Roman" w:hAnsi="Arial" w:cs="Arial"/>
               <w:lang w:eastAsia="en-CA"/>
             </w:rPr>
           </w:rPrChange>
         </w:rPr>
-        <w:pPrChange w:id="94" w:author="John Park" w:date="2016-02-14T20:59:00Z">
+        <w:pPrChange w:id="89" w:author="John Park" w:date="2016-02-14T21:08:00Z">
           <w:pPr>
             <w:spacing w:after="0" w:line="240" w:lineRule="auto"/>
           </w:pPr>
         </w:pPrChange>
       </w:pPr>
-      <w:ins w:id="95" w:author="John Park" w:date="2016-02-14T20:59:00Z">
+      <w:ins w:id="90" w:author="John Park" w:date="2016-02-14T20:52:00Z">
         <w:r>
           <w:rPr>
             <w:rFonts w:ascii="Arial" w:eastAsia="Times New Roman" w:hAnsi="Arial" w:cs="Arial"/>
             <w:lang w:eastAsia="en-CA"/>
           </w:rPr>
-          <w:t xml:space="preserve">We decided to change our color scheme to more neutral colours. </w:t>
+          <w:t>How we are</w:t>
+        </w:r>
+        <w:r>
+          <w:rPr>
+            <w:rFonts w:ascii="Arial" w:eastAsia="Times New Roman" w:hAnsi="Arial" w:cs="Arial"/>
+            <w:lang w:eastAsia="en-CA"/>
+          </w:rPr>
+          <w:t xml:space="preserve"> going to add a functioning calendar.</w:t>
+        </w:r>
+      </w:ins>
+    </w:p>
+    <w:p>
+      <w:pPr>
+        <w:spacing w:after="0" w:line="240" w:lineRule="auto"/>
+        <w:rPr>
+          <w:ins w:id="91" w:author="John Park" w:date="2016-02-14T20:56:00Z"/>
+          <w:rFonts w:ascii="Arial" w:eastAsia="Times New Roman" w:hAnsi="Arial" w:cs="Arial"/>
+          <w:b/>
+          <w:lang w:eastAsia="en-CA"/>
+        </w:rPr>
+      </w:pPr>
+    </w:p>
+    <w:p>
+      <w:pPr>
+        <w:spacing w:after="0" w:line="240" w:lineRule="auto"/>
+        <w:rPr>
+          <w:ins w:id="92" w:author="John Park" w:date="2016-02-14T20:56:00Z"/>
+          <w:rFonts w:ascii="Arial" w:eastAsia="Times New Roman" w:hAnsi="Arial" w:cs="Arial"/>
+          <w:b/>
+          <w:lang w:eastAsia="en-CA"/>
+        </w:rPr>
+      </w:pPr>
+      <w:ins w:id="93" w:author="John Park" w:date="2016-02-14T20:56:00Z">
+        <w:r>
+          <w:rPr>
+            <w:rFonts w:ascii="Arial" w:eastAsia="Times New Roman" w:hAnsi="Arial" w:cs="Arial"/>
+            <w:b/>
+            <w:lang w:eastAsia="en-CA"/>
+          </w:rPr>
+          <w:t>Deviations from Proposal and Design</w:t>
         </w:r>
       </w:ins>
     </w:p>
@@ -820,86 +863,113 @@
         </w:numPr>
         <w:spacing w:after="0" w:line="240" w:lineRule="auto"/>
         <w:rPr>
-          <w:ins w:id="96" w:author="John Park" w:date="2016-02-14T21:13:00Z"/>
-          <w:rFonts w:ascii="Arial" w:eastAsia="Times New Roman" w:hAnsi="Arial" w:cs="Arial"/>
-          <w:b/>
-          <w:lang w:eastAsia="en-CA"/>
-          <w:rPrChange w:id="97" w:author="John Park" w:date="2016-02-14T21:13:00Z">
+          <w:ins w:id="94" w:author="John Park" w:date="2016-02-14T21:00:00Z"/>
+          <w:rFonts w:ascii="Arial" w:eastAsia="Times New Roman" w:hAnsi="Arial" w:cs="Arial"/>
+          <w:b/>
+          <w:lang w:eastAsia="en-CA"/>
+          <w:rPrChange w:id="95" w:author="John Park" w:date="2016-02-14T21:00:00Z">
             <w:rPr>
-              <w:ins w:id="98" w:author="John Park" w:date="2016-02-14T21:13:00Z"/>
+              <w:ins w:id="96" w:author="John Park" w:date="2016-02-14T21:00:00Z"/>
               <w:rFonts w:ascii="Arial" w:eastAsia="Times New Roman" w:hAnsi="Arial" w:cs="Arial"/>
               <w:lang w:eastAsia="en-CA"/>
             </w:rPr>
           </w:rPrChange>
         </w:rPr>
-        <w:pPrChange w:id="99" w:author="John Park" w:date="2016-02-14T20:59:00Z">
+        <w:pPrChange w:id="97" w:author="John Park" w:date="2016-02-14T20:59:00Z">
           <w:pPr>
             <w:spacing w:after="0" w:line="240" w:lineRule="auto"/>
           </w:pPr>
         </w:pPrChange>
       </w:pPr>
-      <w:ins w:id="100" w:author="John Park" w:date="2016-02-14T21:00:00Z">
+      <w:ins w:id="98" w:author="John Park" w:date="2016-02-14T20:59:00Z">
         <w:r>
           <w:rPr>
             <w:rFonts w:ascii="Arial" w:eastAsia="Times New Roman" w:hAnsi="Arial" w:cs="Arial"/>
             <w:lang w:eastAsia="en-CA"/>
           </w:rPr>
-          <w:t xml:space="preserve">We decided to remove the navigation bar and instead added a dropdown navigation to the header. </w:t>
+          <w:t>We decided to change our color</w:t>
+        </w:r>
+        <w:r>
+          <w:rPr>
+            <w:rFonts w:ascii="Arial" w:eastAsia="Times New Roman" w:hAnsi="Arial" w:cs="Arial"/>
+            <w:lang w:eastAsia="en-CA"/>
+          </w:rPr>
+          <w:t xml:space="preserve"> scheme to more neutral colours because we thought that our old colours made the website very plain.</w:t>
         </w:r>
       </w:ins>
-    </w:p>
-    <w:p>
-      <w:pPr>
-        <w:spacing w:after="0" w:line="240" w:lineRule="auto"/>
-        <w:rPr>
-          <w:ins w:id="101" w:author="John Park" w:date="2016-02-14T21:13:00Z"/>
-          <w:rFonts w:ascii="Arial" w:eastAsia="Times New Roman" w:hAnsi="Arial" w:cs="Arial"/>
-          <w:b/>
-          <w:lang w:eastAsia="en-CA"/>
-        </w:rPr>
-        <w:pPrChange w:id="102" w:author="John Park" w:date="2016-02-14T21:13:00Z">
+      <w:bookmarkStart w:id="99" w:name="_GoBack"/>
+      <w:bookmarkEnd w:id="99"/>
+    </w:p>
+    <w:p>
+      <w:pPr>
+        <w:pStyle w:val="ListParagraph"/>
+        <w:numPr>
+          <w:ilvl w:val="0"/>
+          <w:numId w:val="3"/>
+        </w:numPr>
+        <w:spacing w:after="0" w:line="240" w:lineRule="auto"/>
+        <w:rPr>
+          <w:ins w:id="100" w:author="John Park" w:date="2016-02-14T21:13:00Z"/>
+          <w:rFonts w:ascii="Arial" w:eastAsia="Times New Roman" w:hAnsi="Arial" w:cs="Arial"/>
+          <w:b/>
+          <w:lang w:eastAsia="en-CA"/>
+          <w:rPrChange w:id="101" w:author="John Park" w:date="2016-02-14T21:13:00Z">
+            <w:rPr>
+              <w:ins w:id="102" w:author="John Park" w:date="2016-02-14T21:13:00Z"/>
+              <w:rFonts w:ascii="Arial" w:eastAsia="Times New Roman" w:hAnsi="Arial" w:cs="Arial"/>
+              <w:lang w:eastAsia="en-CA"/>
+            </w:rPr>
+          </w:rPrChange>
+        </w:rPr>
+        <w:pPrChange w:id="103" w:author="John Park" w:date="2016-02-14T20:59:00Z">
           <w:pPr>
             <w:spacing w:after="0" w:line="240" w:lineRule="auto"/>
           </w:pPr>
         </w:pPrChange>
       </w:pPr>
-    </w:p>
-    <w:p>
-      <w:pPr>
-        <w:spacing w:after="0" w:line="240" w:lineRule="auto"/>
-        <w:rPr>
-          <w:ins w:id="103" w:author="John Park" w:date="2016-02-14T21:13:00Z"/>
-          <w:rFonts w:ascii="Arial" w:eastAsia="Times New Roman" w:hAnsi="Arial" w:cs="Arial"/>
-          <w:b/>
-          <w:lang w:eastAsia="en-CA"/>
-        </w:rPr>
-        <w:pPrChange w:id="104" w:author="John Park" w:date="2016-02-14T21:13:00Z">
-          <w:pPr>
-            <w:spacing w:after="0" w:line="240" w:lineRule="auto"/>
-          </w:pPr>
-        </w:pPrChange>
-      </w:pPr>
-    </w:p>
-    <w:p>
-      <w:pPr>
-        <w:spacing w:after="0" w:line="240" w:lineRule="auto"/>
-        <w:rPr>
-          <w:ins w:id="105" w:author="John Park" w:date="2016-02-14T20:19:00Z"/>
-          <w:rFonts w:ascii="Arial" w:eastAsia="Times New Roman" w:hAnsi="Arial" w:cs="Arial"/>
-          <w:b/>
-          <w:lang w:eastAsia="en-CA"/>
-          <w:rPrChange w:id="106" w:author="John Park" w:date="2016-02-14T21:13:00Z">
+      <w:ins w:id="104" w:author="John Park" w:date="2016-02-14T21:00:00Z">
+        <w:r>
+          <w:rPr>
+            <w:rFonts w:ascii="Arial" w:eastAsia="Times New Roman" w:hAnsi="Arial" w:cs="Arial"/>
+            <w:lang w:eastAsia="en-CA"/>
+          </w:rPr>
+          <w:t>We decided to remove the navigation bar and instead added a dr</w:t>
+        </w:r>
+        <w:r>
+          <w:rPr>
+            <w:rFonts w:ascii="Arial" w:eastAsia="Times New Roman" w:hAnsi="Arial" w:cs="Arial"/>
+            <w:lang w:eastAsia="en-CA"/>
+          </w:rPr>
+          <w:t xml:space="preserve">opdown navigation to the header because we believed that a navigation bar is redundant for our website. </w:t>
+        </w:r>
+      </w:ins>
+    </w:p>
+    <w:p>
+      <w:pPr>
+        <w:spacing w:after="0" w:line="240" w:lineRule="auto"/>
+        <w:rPr>
+          <w:ins w:id="105" w:author="John Park" w:date="2016-02-14T21:13:00Z"/>
+          <w:rFonts w:ascii="Arial" w:eastAsia="Times New Roman" w:hAnsi="Arial" w:cs="Arial"/>
+          <w:b/>
+          <w:lang w:eastAsia="en-CA"/>
+        </w:rPr>
+      </w:pPr>
+    </w:p>
+    <w:p>
+      <w:pPr>
+        <w:spacing w:after="0" w:line="240" w:lineRule="auto"/>
+        <w:rPr>
+          <w:ins w:id="106" w:author="John Park" w:date="2016-02-14T20:19:00Z"/>
+          <w:rFonts w:ascii="Arial" w:eastAsia="Times New Roman" w:hAnsi="Arial" w:cs="Arial"/>
+          <w:b/>
+          <w:lang w:eastAsia="en-CA"/>
+          <w:rPrChange w:id="107" w:author="John Park" w:date="2016-02-14T21:13:00Z">
             <w:rPr>
-              <w:ins w:id="107" w:author="John Park" w:date="2016-02-14T20:19:00Z"/>
+              <w:ins w:id="108" w:author="John Park" w:date="2016-02-14T20:19:00Z"/>
               <w:lang w:eastAsia="en-CA"/>
             </w:rPr>
           </w:rPrChange>
         </w:rPr>
-        <w:pPrChange w:id="108" w:author="John Park" w:date="2016-02-14T21:13:00Z">
-          <w:pPr>
-            <w:spacing w:after="0" w:line="240" w:lineRule="auto"/>
-          </w:pPr>
-        </w:pPrChange>
       </w:pPr>
       <w:ins w:id="109" w:author="John Park" w:date="2016-02-14T21:14:00Z">
         <w:r>
@@ -1125,20 +1195,18 @@
           </w:rPrChange>
         </w:rPr>
       </w:pPr>
-      <w:bookmarkStart w:id="130" w:name="_GoBack"/>
-      <w:bookmarkEnd w:id="130"/>
     </w:p>
     <w:p>
       <w:pPr>
         <w:spacing w:after="0" w:line="240" w:lineRule="auto"/>
         <w:ind w:left="1080"/>
         <w:rPr>
-          <w:ins w:id="131" w:author="Rei Ruiz" w:date="2016-01-31T15:08:00Z"/>
-          <w:rFonts w:ascii="Arial" w:eastAsia="Times New Roman" w:hAnsi="Arial" w:cs="Arial"/>
-          <w:b/>
-          <w:lang w:eastAsia="en-CA"/>
-        </w:rPr>
-        <w:pPrChange w:id="132" w:author="Rei Ruiz" w:date="2016-01-31T15:08:00Z">
+          <w:ins w:id="130" w:author="Rei Ruiz" w:date="2016-01-31T15:08:00Z"/>
+          <w:rFonts w:ascii="Arial" w:eastAsia="Times New Roman" w:hAnsi="Arial" w:cs="Arial"/>
+          <w:b/>
+          <w:lang w:eastAsia="en-CA"/>
+        </w:rPr>
+        <w:pPrChange w:id="131" w:author="Rei Ruiz" w:date="2016-01-31T15:08:00Z">
           <w:pPr>
             <w:spacing w:after="0" w:line="240" w:lineRule="auto"/>
           </w:pPr>
@@ -1151,18 +1219,18 @@
         <w:spacing w:after="0" w:line="240" w:lineRule="auto"/>
         <w:ind w:left="1440"/>
         <w:rPr>
-          <w:ins w:id="133" w:author="Rei Ruiz" w:date="2016-01-31T15:56:00Z"/>
-          <w:rFonts w:ascii="Arial" w:eastAsia="Times New Roman" w:hAnsi="Arial" w:cs="Arial"/>
-          <w:b/>
-          <w:lang w:eastAsia="en-CA"/>
-        </w:rPr>
-        <w:pPrChange w:id="134" w:author="Rei Ruiz" w:date="2016-01-31T15:32:00Z">
+          <w:ins w:id="132" w:author="Rei Ruiz" w:date="2016-01-31T15:56:00Z"/>
+          <w:rFonts w:ascii="Arial" w:eastAsia="Times New Roman" w:hAnsi="Arial" w:cs="Arial"/>
+          <w:b/>
+          <w:lang w:eastAsia="en-CA"/>
+        </w:rPr>
+        <w:pPrChange w:id="133" w:author="Rei Ruiz" w:date="2016-01-31T15:32:00Z">
           <w:pPr>
             <w:spacing w:after="0" w:line="240" w:lineRule="auto"/>
           </w:pPr>
         </w:pPrChange>
       </w:pPr>
-      <w:ins w:id="135" w:author="Rei Ruiz" w:date="2016-01-31T15:07:00Z">
+      <w:ins w:id="134" w:author="Rei Ruiz" w:date="2016-01-31T15:07:00Z">
         <w:r>
           <w:rPr>
             <w:rFonts w:ascii="Arial" w:eastAsia="Times New Roman" w:hAnsi="Arial" w:cs="Arial"/>
@@ -1236,12 +1304,12 @@
         <w:spacing w:after="0" w:line="240" w:lineRule="auto"/>
         <w:ind w:left="1440"/>
         <w:rPr>
-          <w:ins w:id="136" w:author="Rei Ruiz" w:date="2016-01-31T15:56:00Z"/>
-          <w:rFonts w:ascii="Arial" w:eastAsia="Times New Roman" w:hAnsi="Arial" w:cs="Arial"/>
-          <w:b/>
-          <w:lang w:eastAsia="en-CA"/>
-        </w:rPr>
-        <w:pPrChange w:id="137" w:author="Rei Ruiz" w:date="2016-01-31T15:32:00Z">
+          <w:ins w:id="135" w:author="Rei Ruiz" w:date="2016-01-31T15:56:00Z"/>
+          <w:rFonts w:ascii="Arial" w:eastAsia="Times New Roman" w:hAnsi="Arial" w:cs="Arial"/>
+          <w:b/>
+          <w:lang w:eastAsia="en-CA"/>
+        </w:rPr>
+        <w:pPrChange w:id="136" w:author="Rei Ruiz" w:date="2016-01-31T15:32:00Z">
           <w:pPr>
             <w:spacing w:after="0" w:line="240" w:lineRule="auto"/>
           </w:pPr>
@@ -1254,12 +1322,12 @@
         <w:spacing w:after="0" w:line="240" w:lineRule="auto"/>
         <w:ind w:left="1440"/>
         <w:rPr>
-          <w:ins w:id="138" w:author="Rei Ruiz" w:date="2016-01-31T15:56:00Z"/>
-          <w:rFonts w:ascii="Arial" w:eastAsia="Times New Roman" w:hAnsi="Arial" w:cs="Arial"/>
-          <w:b/>
-          <w:lang w:eastAsia="en-CA"/>
-        </w:rPr>
-        <w:pPrChange w:id="139" w:author="Rei Ruiz" w:date="2016-01-31T15:32:00Z">
+          <w:ins w:id="137" w:author="Rei Ruiz" w:date="2016-01-31T15:56:00Z"/>
+          <w:rFonts w:ascii="Arial" w:eastAsia="Times New Roman" w:hAnsi="Arial" w:cs="Arial"/>
+          <w:b/>
+          <w:lang w:eastAsia="en-CA"/>
+        </w:rPr>
+        <w:pPrChange w:id="138" w:author="Rei Ruiz" w:date="2016-01-31T15:32:00Z">
           <w:pPr>
             <w:spacing w:after="0" w:line="240" w:lineRule="auto"/>
           </w:pPr>
@@ -1272,12 +1340,12 @@
         <w:spacing w:after="0" w:line="240" w:lineRule="auto"/>
         <w:ind w:left="1440"/>
         <w:rPr>
-          <w:ins w:id="140" w:author="Rei Ruiz" w:date="2016-01-31T15:32:00Z"/>
-          <w:rFonts w:ascii="Arial" w:eastAsia="Times New Roman" w:hAnsi="Arial" w:cs="Arial"/>
-          <w:b/>
-          <w:lang w:eastAsia="en-CA"/>
-        </w:rPr>
-        <w:pPrChange w:id="141" w:author="Rei Ruiz" w:date="2016-01-31T15:32:00Z">
+          <w:ins w:id="139" w:author="Rei Ruiz" w:date="2016-01-31T15:32:00Z"/>
+          <w:rFonts w:ascii="Arial" w:eastAsia="Times New Roman" w:hAnsi="Arial" w:cs="Arial"/>
+          <w:b/>
+          <w:lang w:eastAsia="en-CA"/>
+        </w:rPr>
+        <w:pPrChange w:id="140" w:author="Rei Ruiz" w:date="2016-01-31T15:32:00Z">
           <w:pPr>
             <w:spacing w:after="0" w:line="240" w:lineRule="auto"/>
           </w:pPr>
@@ -1293,18 +1361,18 @@
         </w:numPr>
         <w:spacing w:after="0" w:line="240" w:lineRule="auto"/>
         <w:rPr>
-          <w:ins w:id="142" w:author="Rei Ruiz" w:date="2016-01-31T15:08:00Z"/>
-          <w:rFonts w:ascii="Arial" w:eastAsia="Times New Roman" w:hAnsi="Arial" w:cs="Arial"/>
-          <w:b/>
-          <w:lang w:eastAsia="en-CA"/>
-        </w:rPr>
-        <w:pPrChange w:id="143" w:author="Rei Ruiz" w:date="2016-01-31T15:56:00Z">
+          <w:ins w:id="141" w:author="Rei Ruiz" w:date="2016-01-31T15:08:00Z"/>
+          <w:rFonts w:ascii="Arial" w:eastAsia="Times New Roman" w:hAnsi="Arial" w:cs="Arial"/>
+          <w:b/>
+          <w:lang w:eastAsia="en-CA"/>
+        </w:rPr>
+        <w:pPrChange w:id="142" w:author="Rei Ruiz" w:date="2016-01-31T15:56:00Z">
           <w:pPr>
             <w:spacing w:after="0" w:line="240" w:lineRule="auto"/>
           </w:pPr>
         </w:pPrChange>
       </w:pPr>
-      <w:ins w:id="144" w:author="Rei Ruiz" w:date="2016-01-31T15:08:00Z">
+      <w:ins w:id="143" w:author="Rei Ruiz" w:date="2016-01-31T15:08:00Z">
         <w:r>
           <w:rPr>
             <w:rFonts w:ascii="Arial" w:eastAsia="Times New Roman" w:hAnsi="Arial" w:cs="Arial"/>
@@ -1320,12 +1388,12 @@
         <w:spacing w:after="0" w:line="240" w:lineRule="auto"/>
         <w:ind w:left="1440"/>
         <w:rPr>
-          <w:ins w:id="145" w:author="Rei Ruiz" w:date="2016-01-31T15:53:00Z"/>
-          <w:rFonts w:ascii="Arial" w:eastAsia="Times New Roman" w:hAnsi="Arial" w:cs="Arial"/>
-          <w:b/>
-          <w:lang w:eastAsia="en-CA"/>
-        </w:rPr>
-        <w:pPrChange w:id="146" w:author="Rei Ruiz" w:date="2016-01-31T15:08:00Z">
+          <w:ins w:id="144" w:author="Rei Ruiz" w:date="2016-01-31T15:53:00Z"/>
+          <w:rFonts w:ascii="Arial" w:eastAsia="Times New Roman" w:hAnsi="Arial" w:cs="Arial"/>
+          <w:b/>
+          <w:lang w:eastAsia="en-CA"/>
+        </w:rPr>
+        <w:pPrChange w:id="145" w:author="Rei Ruiz" w:date="2016-01-31T15:08:00Z">
           <w:pPr>
             <w:spacing w:after="0" w:line="240" w:lineRule="auto"/>
           </w:pPr>
@@ -1337,25 +1405,25 @@
         <w:spacing w:after="0" w:line="240" w:lineRule="auto"/>
         <w:ind w:left="720"/>
         <w:rPr>
-          <w:ins w:id="147" w:author="Rei Ruiz" w:date="2016-01-31T15:53:00Z"/>
-          <w:rFonts w:ascii="Arial" w:eastAsia="Times New Roman" w:hAnsi="Arial" w:cs="Arial"/>
-          <w:lang w:eastAsia="en-CA"/>
-          <w:rPrChange w:id="148" w:author="Rei Ruiz" w:date="2016-01-31T15:53:00Z">
+          <w:ins w:id="146" w:author="Rei Ruiz" w:date="2016-01-31T15:53:00Z"/>
+          <w:rFonts w:ascii="Arial" w:eastAsia="Times New Roman" w:hAnsi="Arial" w:cs="Arial"/>
+          <w:lang w:eastAsia="en-CA"/>
+          <w:rPrChange w:id="147" w:author="Rei Ruiz" w:date="2016-01-31T15:53:00Z">
             <w:rPr>
-              <w:ins w:id="149" w:author="Rei Ruiz" w:date="2016-01-31T15:53:00Z"/>
+              <w:ins w:id="148" w:author="Rei Ruiz" w:date="2016-01-31T15:53:00Z"/>
               <w:rFonts w:ascii="Arial" w:eastAsia="Times New Roman" w:hAnsi="Arial" w:cs="Arial"/>
               <w:b/>
               <w:lang w:eastAsia="en-CA"/>
             </w:rPr>
           </w:rPrChange>
         </w:rPr>
-        <w:pPrChange w:id="150" w:author="Rei Ruiz" w:date="2016-01-31T15:56:00Z">
+        <w:pPrChange w:id="149" w:author="Rei Ruiz" w:date="2016-01-31T15:56:00Z">
           <w:pPr>
             <w:spacing w:after="0" w:line="240" w:lineRule="auto"/>
           </w:pPr>
         </w:pPrChange>
       </w:pPr>
-      <w:ins w:id="151" w:author="Rei Ruiz" w:date="2016-01-31T15:53:00Z">
+      <w:ins w:id="150" w:author="Rei Ruiz" w:date="2016-01-31T15:53:00Z">
         <w:r>
           <w:rPr>
             <w:rFonts w:ascii="Arial" w:eastAsia="Times New Roman" w:hAnsi="Arial" w:cs="Arial"/>
@@ -1372,7 +1440,7 @@
           <w:t xml:space="preserve">The main focus of our website remains to be image-centered with easy navigation and minimal text unless necessary. We aim to achieve this through having </w:t>
         </w:r>
       </w:ins>
-      <w:ins w:id="152" w:author="Rei Ruiz" w:date="2016-01-31T15:54:00Z">
+      <w:ins w:id="151" w:author="Rei Ruiz" w:date="2016-01-31T15:54:00Z">
         <w:r>
           <w:rPr>
             <w:rFonts w:ascii="Arial" w:eastAsia="Times New Roman" w:hAnsi="Arial" w:cs="Arial"/>
@@ -1387,12 +1455,12 @@
         <w:spacing w:after="0" w:line="240" w:lineRule="auto"/>
         <w:ind w:left="1440"/>
         <w:rPr>
-          <w:ins w:id="153" w:author="Rei Ruiz" w:date="2016-01-31T15:09:00Z"/>
-          <w:rFonts w:ascii="Arial" w:eastAsia="Times New Roman" w:hAnsi="Arial" w:cs="Arial"/>
-          <w:b/>
-          <w:lang w:eastAsia="en-CA"/>
-        </w:rPr>
-        <w:pPrChange w:id="154" w:author="Rei Ruiz" w:date="2016-01-31T15:08:00Z">
+          <w:ins w:id="152" w:author="Rei Ruiz" w:date="2016-01-31T15:09:00Z"/>
+          <w:rFonts w:ascii="Arial" w:eastAsia="Times New Roman" w:hAnsi="Arial" w:cs="Arial"/>
+          <w:b/>
+          <w:lang w:eastAsia="en-CA"/>
+        </w:rPr>
+        <w:pPrChange w:id="153" w:author="Rei Ruiz" w:date="2016-01-31T15:08:00Z">
           <w:pPr>
             <w:spacing w:after="0" w:line="240" w:lineRule="auto"/>
           </w:pPr>
@@ -1404,17 +1472,17 @@
         <w:spacing w:after="0" w:line="240" w:lineRule="auto"/>
         <w:ind w:left="720"/>
         <w:rPr>
-          <w:ins w:id="155" w:author="Rei Ruiz" w:date="2016-01-31T15:34:00Z"/>
-          <w:rFonts w:ascii="Arial" w:eastAsia="Times New Roman" w:hAnsi="Arial" w:cs="Arial"/>
-          <w:lang w:eastAsia="en-CA"/>
-        </w:rPr>
-        <w:pPrChange w:id="156" w:author="Rei Ruiz" w:date="2016-01-31T15:56:00Z">
+          <w:ins w:id="154" w:author="Rei Ruiz" w:date="2016-01-31T15:34:00Z"/>
+          <w:rFonts w:ascii="Arial" w:eastAsia="Times New Roman" w:hAnsi="Arial" w:cs="Arial"/>
+          <w:lang w:eastAsia="en-CA"/>
+        </w:rPr>
+        <w:pPrChange w:id="155" w:author="Rei Ruiz" w:date="2016-01-31T15:56:00Z">
           <w:pPr>
             <w:spacing w:after="0" w:line="240" w:lineRule="auto"/>
           </w:pPr>
         </w:pPrChange>
       </w:pPr>
-      <w:ins w:id="157" w:author="Rei Ruiz" w:date="2016-01-31T15:08:00Z">
+      <w:ins w:id="156" w:author="Rei Ruiz" w:date="2016-01-31T15:08:00Z">
         <w:r>
           <w:rPr>
             <w:rFonts w:ascii="Arial" w:eastAsia="Times New Roman" w:hAnsi="Arial" w:cs="Arial"/>
@@ -1424,7 +1492,7 @@
           <w:t>Desktop</w:t>
         </w:r>
       </w:ins>
-      <w:ins w:id="158" w:author="Rei Ruiz" w:date="2016-01-31T15:52:00Z">
+      <w:ins w:id="157" w:author="Rei Ruiz" w:date="2016-01-31T15:52:00Z">
         <w:r>
           <w:rPr>
             <w:rFonts w:ascii="Arial" w:eastAsia="Times New Roman" w:hAnsi="Arial" w:cs="Arial"/>
@@ -1434,7 +1502,7 @@
           <w:t>/Tablet</w:t>
         </w:r>
       </w:ins>
-      <w:ins w:id="159" w:author="Rei Ruiz" w:date="2016-01-31T15:08:00Z">
+      <w:ins w:id="158" w:author="Rei Ruiz" w:date="2016-01-31T15:08:00Z">
         <w:r>
           <w:rPr>
             <w:rFonts w:ascii="Arial" w:eastAsia="Times New Roman" w:hAnsi="Arial" w:cs="Arial"/>
@@ -1444,12 +1512,12 @@
           <w:t xml:space="preserve">: </w:t>
         </w:r>
       </w:ins>
-      <w:ins w:id="160" w:author="Rei Ruiz" w:date="2016-01-31T15:10:00Z">
+      <w:ins w:id="159" w:author="Rei Ruiz" w:date="2016-01-31T15:10:00Z">
         <w:r>
           <w:rPr>
             <w:rFonts w:ascii="Arial" w:eastAsia="Times New Roman" w:hAnsi="Arial" w:cs="Arial"/>
             <w:lang w:eastAsia="en-CA"/>
-            <w:rPrChange w:id="161" w:author="Rei Ruiz" w:date="2016-01-31T15:10:00Z">
+            <w:rPrChange w:id="160" w:author="Rei Ruiz" w:date="2016-01-31T15:10:00Z">
               <w:rPr>
                 <w:rFonts w:ascii="Arial" w:eastAsia="Times New Roman" w:hAnsi="Arial" w:cs="Arial"/>
                 <w:b/>
@@ -1467,7 +1535,7 @@
           <w:t>.</w:t>
         </w:r>
       </w:ins>
-      <w:ins w:id="162" w:author="Rei Ruiz" w:date="2016-01-31T15:34:00Z">
+      <w:ins w:id="161" w:author="Rei Ruiz" w:date="2016-01-31T15:34:00Z">
         <w:r>
           <w:rPr>
             <w:rFonts w:ascii="Arial" w:eastAsia="Times New Roman" w:hAnsi="Arial" w:cs="Arial"/>
@@ -1476,7 +1544,7 @@
           <w:t xml:space="preserve"> </w:t>
         </w:r>
       </w:ins>
-      <w:ins w:id="163" w:author="Rei Ruiz" w:date="2016-01-31T15:52:00Z">
+      <w:ins w:id="162" w:author="Rei Ruiz" w:date="2016-01-31T15:52:00Z">
         <w:r>
           <w:rPr>
             <w:rFonts w:ascii="Arial" w:eastAsia="Times New Roman" w:hAnsi="Arial" w:cs="Arial"/>
@@ -1485,7 +1553,7 @@
           <w:t xml:space="preserve">Tablet version will be identical to the desktop layout since our focus is image-focused navigation which is ideal for tablets. </w:t>
         </w:r>
       </w:ins>
-      <w:ins w:id="164" w:author="Rei Ruiz" w:date="2016-01-31T15:34:00Z">
+      <w:ins w:id="163" w:author="Rei Ruiz" w:date="2016-01-31T15:34:00Z">
         <w:r>
           <w:rPr>
             <w:rFonts w:ascii="Arial" w:eastAsia="Times New Roman" w:hAnsi="Arial" w:cs="Arial"/>
@@ -1504,22 +1572,22 @@
         </w:numPr>
         <w:spacing w:after="0" w:line="240" w:lineRule="auto"/>
         <w:rPr>
-          <w:ins w:id="165" w:author="Rei Ruiz" w:date="2016-01-31T15:35:00Z"/>
-          <w:rFonts w:ascii="Arial" w:eastAsia="Times New Roman" w:hAnsi="Arial" w:cs="Arial"/>
-          <w:lang w:eastAsia="en-CA"/>
-        </w:rPr>
-        <w:pPrChange w:id="166" w:author="Rei Ruiz" w:date="2016-01-31T15:56:00Z">
+          <w:ins w:id="164" w:author="Rei Ruiz" w:date="2016-01-31T15:35:00Z"/>
+          <w:rFonts w:ascii="Arial" w:eastAsia="Times New Roman" w:hAnsi="Arial" w:cs="Arial"/>
+          <w:lang w:eastAsia="en-CA"/>
+        </w:rPr>
+        <w:pPrChange w:id="165" w:author="Rei Ruiz" w:date="2016-01-31T15:56:00Z">
           <w:pPr>
             <w:spacing w:after="0" w:line="240" w:lineRule="auto"/>
           </w:pPr>
         </w:pPrChange>
       </w:pPr>
-      <w:ins w:id="167" w:author="Rei Ruiz" w:date="2016-01-31T15:35:00Z">
+      <w:ins w:id="166" w:author="Rei Ruiz" w:date="2016-01-31T15:35:00Z">
         <w:r>
           <w:rPr>
             <w:rFonts w:ascii="Arial" w:eastAsia="Times New Roman" w:hAnsi="Arial" w:cs="Arial"/>
             <w:lang w:eastAsia="en-CA"/>
-            <w:rPrChange w:id="168" w:author="Rei Ruiz" w:date="2016-01-31T15:35:00Z">
+            <w:rPrChange w:id="167" w:author="Rei Ruiz" w:date="2016-01-31T15:35:00Z">
               <w:rPr>
                 <w:rFonts w:ascii="Arial" w:eastAsia="Times New Roman" w:hAnsi="Arial" w:cs="Arial"/>
                 <w:b/>
@@ -1530,7 +1598,7 @@
           <w:t>#</w:t>
         </w:r>
       </w:ins>
-      <w:ins w:id="169" w:author="John Park" w:date="2016-02-14T21:02:00Z">
+      <w:ins w:id="168" w:author="John Park" w:date="2016-02-14T21:02:00Z">
         <w:r>
           <w:rPr>
             <w:rFonts w:ascii="Arial" w:eastAsia="Times New Roman" w:hAnsi="Arial" w:cs="Arial"/>
@@ -1539,13 +1607,13 @@
           <w:t>EBEBEB</w:t>
         </w:r>
       </w:ins>
-      <w:ins w:id="170" w:author="Rei Ruiz" w:date="2016-01-31T15:35:00Z">
-        <w:del w:id="171" w:author="John Park" w:date="2016-02-14T21:02:00Z">
+      <w:ins w:id="169" w:author="Rei Ruiz" w:date="2016-01-31T15:35:00Z">
+        <w:del w:id="170" w:author="John Park" w:date="2016-02-14T21:02:00Z">
           <w:r>
             <w:rPr>
               <w:rFonts w:ascii="Arial" w:eastAsia="Times New Roman" w:hAnsi="Arial" w:cs="Arial"/>
               <w:lang w:eastAsia="en-CA"/>
-              <w:rPrChange w:id="172" w:author="Rei Ruiz" w:date="2016-01-31T15:35:00Z">
+              <w:rPrChange w:id="171" w:author="Rei Ruiz" w:date="2016-01-31T15:35:00Z">
                 <w:rPr>
                   <w:rFonts w:ascii="Arial" w:eastAsia="Times New Roman" w:hAnsi="Arial" w:cs="Arial"/>
                   <w:b/>
@@ -1560,7 +1628,7 @@
           <w:rPr>
             <w:rFonts w:ascii="Arial" w:eastAsia="Times New Roman" w:hAnsi="Arial" w:cs="Arial"/>
             <w:lang w:eastAsia="en-CA"/>
-            <w:rPrChange w:id="173" w:author="Rei Ruiz" w:date="2016-01-31T15:35:00Z">
+            <w:rPrChange w:id="172" w:author="Rei Ruiz" w:date="2016-01-31T15:35:00Z">
               <w:rPr>
                 <w:rFonts w:ascii="Arial" w:eastAsia="Times New Roman" w:hAnsi="Arial" w:cs="Arial"/>
                 <w:b/>
@@ -1578,7 +1646,7 @@
           <w:t xml:space="preserve"> background</w:t>
         </w:r>
       </w:ins>
-      <w:ins w:id="174" w:author="John Park" w:date="2016-02-14T21:05:00Z">
+      <w:ins w:id="173" w:author="John Park" w:date="2016-02-14T21:05:00Z">
         <w:r>
           <w:rPr>
             <w:rFonts w:ascii="Arial" w:eastAsia="Times New Roman" w:hAnsi="Arial" w:cs="Arial"/>
@@ -1597,17 +1665,17 @@
         </w:numPr>
         <w:spacing w:after="0" w:line="240" w:lineRule="auto"/>
         <w:rPr>
-          <w:ins w:id="175" w:author="John Park" w:date="2016-02-14T21:03:00Z"/>
-          <w:rFonts w:ascii="Arial" w:eastAsia="Times New Roman" w:hAnsi="Arial" w:cs="Arial"/>
-          <w:lang w:eastAsia="en-CA"/>
-        </w:rPr>
-        <w:pPrChange w:id="176" w:author="Rei Ruiz" w:date="2016-01-31T15:57:00Z">
+          <w:ins w:id="174" w:author="John Park" w:date="2016-02-14T21:03:00Z"/>
+          <w:rFonts w:ascii="Arial" w:eastAsia="Times New Roman" w:hAnsi="Arial" w:cs="Arial"/>
+          <w:lang w:eastAsia="en-CA"/>
+        </w:rPr>
+        <w:pPrChange w:id="175" w:author="Rei Ruiz" w:date="2016-01-31T15:57:00Z">
           <w:pPr>
             <w:spacing w:after="0" w:line="240" w:lineRule="auto"/>
           </w:pPr>
         </w:pPrChange>
       </w:pPr>
-      <w:ins w:id="177" w:author="Rei Ruiz" w:date="2016-01-31T15:35:00Z">
+      <w:ins w:id="176" w:author="Rei Ruiz" w:date="2016-01-31T15:35:00Z">
         <w:r>
           <w:rPr>
             <w:rFonts w:ascii="Arial" w:eastAsia="Times New Roman" w:hAnsi="Arial" w:cs="Arial"/>
@@ -1616,7 +1684,7 @@
           <w:t>#</w:t>
         </w:r>
       </w:ins>
-      <w:ins w:id="178" w:author="John Park" w:date="2016-02-14T21:02:00Z">
+      <w:ins w:id="177" w:author="John Park" w:date="2016-02-14T21:02:00Z">
         <w:r>
           <w:rPr>
             <w:rFonts w:ascii="Arial" w:eastAsia="Times New Roman" w:hAnsi="Arial" w:cs="Arial"/>
@@ -1625,8 +1693,8 @@
           <w:t>FFFFFF</w:t>
         </w:r>
       </w:ins>
-      <w:ins w:id="179" w:author="Rei Ruiz" w:date="2016-01-31T15:35:00Z">
-        <w:del w:id="180" w:author="John Park" w:date="2016-02-14T21:02:00Z">
+      <w:ins w:id="178" w:author="Rei Ruiz" w:date="2016-01-31T15:35:00Z">
+        <w:del w:id="179" w:author="John Park" w:date="2016-02-14T21:02:00Z">
           <w:r>
             <w:rPr>
               <w:rFonts w:ascii="Arial" w:eastAsia="Times New Roman" w:hAnsi="Arial" w:cs="Arial"/>
@@ -1643,7 +1711,7 @@
           <w:t xml:space="preserve"> for the header</w:t>
         </w:r>
       </w:ins>
-      <w:ins w:id="181" w:author="John Park" w:date="2016-02-14T21:05:00Z">
+      <w:ins w:id="180" w:author="John Park" w:date="2016-02-14T21:05:00Z">
         <w:r>
           <w:rPr>
             <w:rFonts w:ascii="Arial" w:eastAsia="Times New Roman" w:hAnsi="Arial" w:cs="Arial"/>
@@ -1662,17 +1730,17 @@
         </w:numPr>
         <w:spacing w:after="0" w:line="240" w:lineRule="auto"/>
         <w:rPr>
-          <w:ins w:id="182" w:author="Rei Ruiz" w:date="2016-01-31T15:35:00Z"/>
-          <w:rFonts w:ascii="Arial" w:eastAsia="Times New Roman" w:hAnsi="Arial" w:cs="Arial"/>
-          <w:lang w:eastAsia="en-CA"/>
-        </w:rPr>
-        <w:pPrChange w:id="183" w:author="Rei Ruiz" w:date="2016-01-31T15:57:00Z">
+          <w:ins w:id="181" w:author="Rei Ruiz" w:date="2016-01-31T15:35:00Z"/>
+          <w:rFonts w:ascii="Arial" w:eastAsia="Times New Roman" w:hAnsi="Arial" w:cs="Arial"/>
+          <w:lang w:eastAsia="en-CA"/>
+        </w:rPr>
+        <w:pPrChange w:id="182" w:author="Rei Ruiz" w:date="2016-01-31T15:57:00Z">
           <w:pPr>
             <w:spacing w:after="0" w:line="240" w:lineRule="auto"/>
           </w:pPr>
         </w:pPrChange>
       </w:pPr>
-      <w:ins w:id="184" w:author="John Park" w:date="2016-02-14T21:03:00Z">
+      <w:ins w:id="183" w:author="John Park" w:date="2016-02-14T21:03:00Z">
         <w:r>
           <w:rPr>
             <w:rFonts w:ascii="Arial" w:eastAsia="Times New Roman" w:hAnsi="Arial" w:cs="Arial"/>
@@ -1681,8 +1749,8 @@
           <w:t>#E0E0E0 for the footer.</w:t>
         </w:r>
       </w:ins>
-      <w:ins w:id="185" w:author="Rei Ruiz" w:date="2016-01-31T15:35:00Z">
-        <w:del w:id="186" w:author="John Park" w:date="2016-02-14T21:02:00Z">
+      <w:ins w:id="184" w:author="Rei Ruiz" w:date="2016-01-31T15:35:00Z">
+        <w:del w:id="185" w:author="John Park" w:date="2016-02-14T21:02:00Z">
           <w:r>
             <w:rPr>
               <w:rFonts w:ascii="Arial" w:eastAsia="Times New Roman" w:hAnsi="Arial" w:cs="Arial"/>
@@ -1702,17 +1770,17 @@
         </w:numPr>
         <w:spacing w:after="0" w:line="240" w:lineRule="auto"/>
         <w:rPr>
-          <w:ins w:id="187" w:author="Rei Ruiz" w:date="2016-01-31T15:36:00Z"/>
-          <w:rFonts w:ascii="Arial" w:eastAsia="Times New Roman" w:hAnsi="Arial" w:cs="Arial"/>
-          <w:lang w:eastAsia="en-CA"/>
-        </w:rPr>
-        <w:pPrChange w:id="188" w:author="Rei Ruiz" w:date="2016-01-31T15:57:00Z">
+          <w:ins w:id="186" w:author="Rei Ruiz" w:date="2016-01-31T15:36:00Z"/>
+          <w:rFonts w:ascii="Arial" w:eastAsia="Times New Roman" w:hAnsi="Arial" w:cs="Arial"/>
+          <w:lang w:eastAsia="en-CA"/>
+        </w:rPr>
+        <w:pPrChange w:id="187" w:author="Rei Ruiz" w:date="2016-01-31T15:57:00Z">
           <w:pPr>
             <w:spacing w:after="0" w:line="240" w:lineRule="auto"/>
           </w:pPr>
         </w:pPrChange>
       </w:pPr>
-      <w:ins w:id="189" w:author="John Park" w:date="2016-02-14T21:04:00Z">
+      <w:ins w:id="188" w:author="John Park" w:date="2016-02-14T21:04:00Z">
         <w:r>
           <w:rPr>
             <w:rFonts w:ascii="Arial" w:eastAsia="Times New Roman" w:hAnsi="Arial" w:cs="Arial"/>
@@ -1721,8 +1789,8 @@
           <w:t>#000000</w:t>
         </w:r>
       </w:ins>
-      <w:ins w:id="190" w:author="Rei Ruiz" w:date="2016-01-31T15:35:00Z">
-        <w:del w:id="191" w:author="John Park" w:date="2016-02-14T21:04:00Z">
+      <w:ins w:id="189" w:author="Rei Ruiz" w:date="2016-01-31T15:35:00Z">
+        <w:del w:id="190" w:author="John Park" w:date="2016-02-14T21:04:00Z">
           <w:r>
             <w:rPr>
               <w:rFonts w:ascii="Arial" w:eastAsia="Times New Roman" w:hAnsi="Arial" w:cs="Arial"/>
@@ -1739,7 +1807,7 @@
           <w:t xml:space="preserve"> for the navigation</w:t>
         </w:r>
       </w:ins>
-      <w:ins w:id="192" w:author="John Park" w:date="2016-02-14T21:05:00Z">
+      <w:ins w:id="191" w:author="John Park" w:date="2016-02-14T21:05:00Z">
         <w:r>
           <w:rPr>
             <w:rFonts w:ascii="Arial" w:eastAsia="Times New Roman" w:hAnsi="Arial" w:cs="Arial"/>
@@ -1758,17 +1826,17 @@
         </w:numPr>
         <w:spacing w:after="0" w:line="240" w:lineRule="auto"/>
         <w:rPr>
-          <w:ins w:id="193" w:author="Rei Ruiz" w:date="2016-01-31T15:36:00Z"/>
-          <w:rFonts w:ascii="Arial" w:eastAsia="Times New Roman" w:hAnsi="Arial" w:cs="Arial"/>
-          <w:lang w:eastAsia="en-CA"/>
-        </w:rPr>
-        <w:pPrChange w:id="194" w:author="Rei Ruiz" w:date="2016-01-31T15:57:00Z">
+          <w:ins w:id="192" w:author="Rei Ruiz" w:date="2016-01-31T15:36:00Z"/>
+          <w:rFonts w:ascii="Arial" w:eastAsia="Times New Roman" w:hAnsi="Arial" w:cs="Arial"/>
+          <w:lang w:eastAsia="en-CA"/>
+        </w:rPr>
+        <w:pPrChange w:id="193" w:author="Rei Ruiz" w:date="2016-01-31T15:57:00Z">
           <w:pPr>
             <w:spacing w:after="0" w:line="240" w:lineRule="auto"/>
           </w:pPr>
         </w:pPrChange>
       </w:pPr>
-      <w:ins w:id="195" w:author="Rei Ruiz" w:date="2016-01-31T15:36:00Z">
+      <w:ins w:id="194" w:author="Rei Ruiz" w:date="2016-01-31T15:36:00Z">
         <w:r>
           <w:rPr>
             <w:rFonts w:ascii="Arial" w:eastAsia="Times New Roman" w:hAnsi="Arial" w:cs="Arial"/>
@@ -1777,7 +1845,7 @@
           <w:t>#F</w:t>
         </w:r>
       </w:ins>
-      <w:ins w:id="196" w:author="John Park" w:date="2016-02-14T21:04:00Z">
+      <w:ins w:id="195" w:author="John Park" w:date="2016-02-14T21:04:00Z">
         <w:r>
           <w:rPr>
             <w:rFonts w:ascii="Arial" w:eastAsia="Times New Roman" w:hAnsi="Arial" w:cs="Arial"/>
@@ -1786,8 +1854,8 @@
           <w:t>FFFFF for the content background.</w:t>
         </w:r>
       </w:ins>
-      <w:ins w:id="197" w:author="Rei Ruiz" w:date="2016-01-31T15:36:00Z">
-        <w:del w:id="198" w:author="John Park" w:date="2016-02-14T21:04:00Z">
+      <w:ins w:id="196" w:author="Rei Ruiz" w:date="2016-01-31T15:36:00Z">
+        <w:del w:id="197" w:author="John Park" w:date="2016-02-14T21:04:00Z">
           <w:r>
             <w:rPr>
               <w:rFonts w:ascii="Arial" w:eastAsia="Times New Roman" w:hAnsi="Arial" w:cs="Arial"/>
@@ -1807,18 +1875,18 @@
         </w:numPr>
         <w:spacing w:after="0" w:line="240" w:lineRule="auto"/>
         <w:rPr>
-          <w:ins w:id="199" w:author="Rei Ruiz" w:date="2016-01-31T15:11:00Z"/>
-          <w:rFonts w:ascii="Arial" w:eastAsia="Times New Roman" w:hAnsi="Arial" w:cs="Arial"/>
-          <w:b/>
-          <w:lang w:eastAsia="en-CA"/>
-        </w:rPr>
-        <w:pPrChange w:id="200" w:author="Rei Ruiz" w:date="2016-01-31T15:57:00Z">
+          <w:ins w:id="198" w:author="Rei Ruiz" w:date="2016-01-31T15:11:00Z"/>
+          <w:rFonts w:ascii="Arial" w:eastAsia="Times New Roman" w:hAnsi="Arial" w:cs="Arial"/>
+          <w:b/>
+          <w:lang w:eastAsia="en-CA"/>
+        </w:rPr>
+        <w:pPrChange w:id="199" w:author="Rei Ruiz" w:date="2016-01-31T15:57:00Z">
           <w:pPr>
             <w:spacing w:after="0" w:line="240" w:lineRule="auto"/>
           </w:pPr>
         </w:pPrChange>
       </w:pPr>
-      <w:ins w:id="201" w:author="Rei Ruiz" w:date="2016-01-31T15:36:00Z">
+      <w:ins w:id="200" w:author="Rei Ruiz" w:date="2016-01-31T15:36:00Z">
         <w:r>
           <w:rPr>
             <w:rFonts w:ascii="Arial" w:eastAsia="Times New Roman" w:hAnsi="Arial" w:cs="Arial"/>
@@ -1827,7 +1895,7 @@
           <w:t>#000000 for the text</w:t>
         </w:r>
       </w:ins>
-      <w:ins w:id="202" w:author="John Park" w:date="2016-02-14T21:05:00Z">
+      <w:ins w:id="201" w:author="John Park" w:date="2016-02-14T21:05:00Z">
         <w:r>
           <w:rPr>
             <w:rFonts w:ascii="Arial" w:eastAsia="Times New Roman" w:hAnsi="Arial" w:cs="Arial"/>
@@ -1841,20 +1909,20 @@
       <w:pPr>
         <w:spacing w:after="0" w:line="240" w:lineRule="auto"/>
         <w:rPr>
-          <w:ins w:id="203" w:author="Rei Ruiz" w:date="2016-01-31T15:03:00Z"/>
-          <w:rFonts w:ascii="Arial" w:eastAsia="Times New Roman" w:hAnsi="Arial" w:cs="Arial"/>
-          <w:b/>
-          <w:lang w:eastAsia="en-CA"/>
-          <w:rPrChange w:id="204" w:author="Rei Ruiz" w:date="2016-01-31T15:08:00Z">
+          <w:ins w:id="202" w:author="Rei Ruiz" w:date="2016-01-31T15:03:00Z"/>
+          <w:rFonts w:ascii="Arial" w:eastAsia="Times New Roman" w:hAnsi="Arial" w:cs="Arial"/>
+          <w:b/>
+          <w:lang w:eastAsia="en-CA"/>
+          <w:rPrChange w:id="203" w:author="Rei Ruiz" w:date="2016-01-31T15:08:00Z">
             <w:rPr>
-              <w:ins w:id="205" w:author="Rei Ruiz" w:date="2016-01-31T15:03:00Z"/>
+              <w:ins w:id="204" w:author="Rei Ruiz" w:date="2016-01-31T15:03:00Z"/>
               <w:rFonts w:ascii="Arial" w:eastAsia="Times New Roman" w:hAnsi="Arial" w:cs="Arial"/>
               <w:lang w:eastAsia="en-CA"/>
             </w:rPr>
           </w:rPrChange>
         </w:rPr>
       </w:pPr>
-      <w:ins w:id="206" w:author="Rei Ruiz" w:date="2016-01-31T15:13:00Z">
+      <w:ins w:id="205" w:author="Rei Ruiz" w:date="2016-01-31T15:13:00Z">
         <w:r>
           <w:rPr>
             <w:rFonts w:ascii="Arial" w:eastAsia="Times New Roman" w:hAnsi="Arial" w:cs="Arial"/>
@@ -1915,13 +1983,13 @@
                               <w:pPr>
                                 <w:keepNext/>
                                 <w:rPr>
-                                  <w:ins w:id="207" w:author="Rei Ruiz" w:date="2016-01-31T15:17:00Z"/>
+                                  <w:ins w:id="206" w:author="Rei Ruiz" w:date="2016-01-31T15:17:00Z"/>
                                 </w:rPr>
-                                <w:pPrChange w:id="208" w:author="Rei Ruiz" w:date="2016-01-31T15:17:00Z">
+                                <w:pPrChange w:id="207" w:author="Rei Ruiz" w:date="2016-01-31T15:17:00Z">
                                   <w:pPr/>
                                 </w:pPrChange>
                               </w:pPr>
-                              <w:ins w:id="209" w:author="Rei Ruiz" w:date="2016-01-31T15:13:00Z">
+                              <w:ins w:id="208" w:author="Rei Ruiz" w:date="2016-01-31T15:13:00Z">
                                 <w:r>
                                   <w:rPr>
                                     <w:noProof/>
@@ -1975,25 +2043,25 @@
                               <w:pPr>
                                 <w:pStyle w:val="Caption"/>
                                 <w:rPr>
-                                  <w:ins w:id="210" w:author="Rei Ruiz" w:date="2016-01-31T15:17:00Z"/>
+                                  <w:ins w:id="209" w:author="Rei Ruiz" w:date="2016-01-31T15:17:00Z"/>
                                 </w:rPr>
                               </w:pPr>
-                              <w:ins w:id="211" w:author="Rei Ruiz" w:date="2016-01-31T15:17:00Z">
+                              <w:ins w:id="210" w:author="Rei Ruiz" w:date="2016-01-31T15:17:00Z">
                                 <w:r>
                                   <w:t xml:space="preserve">Figure </w:t>
                                 </w:r>
                               </w:ins>
-                              <w:ins w:id="212" w:author="Rei Ruiz" w:date="2016-01-31T15:25:00Z">
+                              <w:ins w:id="211" w:author="Rei Ruiz" w:date="2016-01-31T15:25:00Z">
                                 <w:r>
                                   <w:t>3</w:t>
                                 </w:r>
                               </w:ins>
-                              <w:ins w:id="213" w:author="Rei Ruiz" w:date="2016-01-31T15:17:00Z">
+                              <w:ins w:id="212" w:author="Rei Ruiz" w:date="2016-01-31T15:17:00Z">
                                 <w:r>
                                   <w:t xml:space="preserve"> Gallery Page: Links to the exercises/recipes that can be done in X amount of minutes. </w:t>
                                 </w:r>
                               </w:ins>
-                              <w:ins w:id="214" w:author="Rei Ruiz" w:date="2016-01-31T15:18:00Z">
+                              <w:ins w:id="213" w:author="Rei Ruiz" w:date="2016-01-31T15:18:00Z">
                                 <w:r>
                                   <w:t>The user will also click the gallery image a box will open up revealing all the information on the image clicked.</w:t>
                                 </w:r>
@@ -2180,13 +2248,13 @@
                               <w:pPr>
                                 <w:keepNext/>
                                 <w:rPr>
-                                  <w:ins w:id="215" w:author="Rei Ruiz" w:date="2016-01-31T15:14:00Z"/>
+                                  <w:ins w:id="214" w:author="Rei Ruiz" w:date="2016-01-31T15:14:00Z"/>
                                 </w:rPr>
-                                <w:pPrChange w:id="216" w:author="Rei Ruiz" w:date="2016-01-31T15:14:00Z">
+                                <w:pPrChange w:id="215" w:author="Rei Ruiz" w:date="2016-01-31T15:14:00Z">
                                   <w:pPr/>
                                 </w:pPrChange>
                               </w:pPr>
-                              <w:ins w:id="217" w:author="Rei Ruiz" w:date="2016-01-31T15:13:00Z">
+                              <w:ins w:id="216" w:author="Rei Ruiz" w:date="2016-01-31T15:13:00Z">
                                 <w:r>
                                   <w:rPr>
                                     <w:noProof/>
@@ -2240,25 +2308,25 @@
                               <w:pPr>
                                 <w:pStyle w:val="Caption"/>
                                 <w:rPr>
-                                  <w:ins w:id="218" w:author="Rei Ruiz" w:date="2016-01-31T15:14:00Z"/>
+                                  <w:ins w:id="217" w:author="Rei Ruiz" w:date="2016-01-31T15:14:00Z"/>
                                 </w:rPr>
                               </w:pPr>
-                              <w:ins w:id="219" w:author="Rei Ruiz" w:date="2016-01-31T15:14:00Z">
+                              <w:ins w:id="218" w:author="Rei Ruiz" w:date="2016-01-31T15:14:00Z">
                                 <w:r>
                                   <w:t xml:space="preserve">Figure </w:t>
                                 </w:r>
                               </w:ins>
-                              <w:ins w:id="220" w:author="Rei Ruiz" w:date="2016-01-31T15:25:00Z">
+                              <w:ins w:id="219" w:author="Rei Ruiz" w:date="2016-01-31T15:25:00Z">
                                 <w:r>
                                   <w:t>2</w:t>
                                 </w:r>
                               </w:ins>
-                              <w:ins w:id="221" w:author="Rei Ruiz" w:date="2016-01-31T15:14:00Z">
+                              <w:ins w:id="220" w:author="Rei Ruiz" w:date="2016-01-31T15:14:00Z">
                                 <w:r>
                                   <w:t xml:space="preserve"> Time/Activity Page: There will be two pages similar to this layout; one with links to exercises that</w:t>
                                 </w:r>
                               </w:ins>
-                              <w:ins w:id="222" w:author="Rei Ruiz" w:date="2016-01-31T15:15:00Z">
+                              <w:ins w:id="221" w:author="Rei Ruiz" w:date="2016-01-31T15:15:00Z">
                                 <w:r>
                                   <w:t xml:space="preserve"> can be done in 15, 30, or 60 minutes and one with links to recipes that can be done in 15, 30, or 60 minutes.</w:t>
                                 </w:r>
@@ -2385,7 +2453,7 @@
           </mc:AlternateContent>
         </w:r>
       </w:ins>
-      <w:ins w:id="223" w:author="Rei Ruiz" w:date="2016-01-31T15:12:00Z">
+      <w:ins w:id="222" w:author="Rei Ruiz" w:date="2016-01-31T15:12:00Z">
         <w:r>
           <w:rPr>
             <w:rFonts w:ascii="Arial" w:eastAsia="Times New Roman" w:hAnsi="Arial" w:cs="Arial"/>
@@ -2451,13 +2519,13 @@
                               <w:pPr>
                                 <w:keepNext/>
                                 <w:rPr>
-                                  <w:ins w:id="224" w:author="Rei Ruiz" w:date="2016-01-31T15:13:00Z"/>
+                                  <w:ins w:id="223" w:author="Rei Ruiz" w:date="2016-01-31T15:13:00Z"/>
                                 </w:rPr>
-                                <w:pPrChange w:id="225" w:author="Rei Ruiz" w:date="2016-01-31T15:13:00Z">
+                                <w:pPrChange w:id="224" w:author="Rei Ruiz" w:date="2016-01-31T15:13:00Z">
                                   <w:pPr/>
                                 </w:pPrChange>
                               </w:pPr>
-                              <w:ins w:id="226" w:author="Rei Ruiz" w:date="2016-01-31T15:12:00Z">
+                              <w:ins w:id="225" w:author="Rei Ruiz" w:date="2016-01-31T15:12:00Z">
                                 <w:r>
                                   <w:rPr>
                                     <w:noProof/>
@@ -2509,10 +2577,10 @@
                               <w:pPr>
                                 <w:pStyle w:val="Caption"/>
                                 <w:rPr>
-                                  <w:ins w:id="227" w:author="Rei Ruiz" w:date="2016-01-31T15:13:00Z"/>
+                                  <w:ins w:id="226" w:author="Rei Ruiz" w:date="2016-01-31T15:13:00Z"/>
                                 </w:rPr>
                               </w:pPr>
-                              <w:ins w:id="228" w:author="Rei Ruiz" w:date="2016-01-31T15:13:00Z">
+                              <w:ins w:id="227" w:author="Rei Ruiz" w:date="2016-01-31T15:13:00Z">
                                 <w:r>
                                   <w:t xml:space="preserve">Figure </w:t>
                                 </w:r>
@@ -2526,7 +2594,7 @@
                               <w:r>
                                 <w:fldChar w:fldCharType="separate"/>
                               </w:r>
-                              <w:ins w:id="229" w:author="Rei Ruiz" w:date="2016-01-31T15:51:00Z">
+                              <w:ins w:id="228" w:author="Rei Ruiz" w:date="2016-01-31T15:51:00Z">
                                 <w:r>
                                   <w:rPr>
                                     <w:noProof/>
@@ -2534,7 +2602,7 @@
                                   <w:t>1</w:t>
                                 </w:r>
                               </w:ins>
-                              <w:ins w:id="230" w:author="Rei Ruiz" w:date="2016-01-31T15:13:00Z">
+                              <w:ins w:id="229" w:author="Rei Ruiz" w:date="2016-01-31T15:13:00Z">
                                 <w:r>
                                   <w:fldChar w:fldCharType="end"/>
                                 </w:r>
@@ -2542,7 +2610,7 @@
                                   <w:t xml:space="preserve"> Homepage</w:t>
                                 </w:r>
                               </w:ins>
-                              <w:ins w:id="231" w:author="Rei Ruiz" w:date="2016-01-31T15:15:00Z">
+                              <w:ins w:id="230" w:author="Rei Ruiz" w:date="2016-01-31T15:15:00Z">
                                 <w:r>
                                   <w:t>: Main page th</w:t>
                                 </w:r>
@@ -2699,8 +2767,22 @@
       <w:pPr>
         <w:spacing w:after="0" w:line="240" w:lineRule="auto"/>
         <w:rPr>
-          <w:del w:id="232" w:author="Rei Ruiz" w:date="2016-01-31T15:52:00Z"/>
-          <w:rFonts w:ascii="Arial" w:eastAsia="Times New Roman" w:hAnsi="Arial" w:cs="Arial"/>
+          <w:del w:id="231" w:author="Rei Ruiz" w:date="2016-01-31T15:52:00Z"/>
+          <w:rFonts w:ascii="Arial" w:eastAsia="Times New Roman" w:hAnsi="Arial" w:cs="Arial"/>
+          <w:lang w:eastAsia="en-CA"/>
+        </w:rPr>
+      </w:pPr>
+    </w:p>
+    <w:p>
+      <w:pPr>
+        <w:spacing w:after="0" w:line="240" w:lineRule="auto"/>
+        <w:jc w:val="center"/>
+        <w:rPr>
+          <w:ins w:id="232" w:author="Rei Ruiz" w:date="2016-01-31T15:13:00Z"/>
+          <w:rFonts w:ascii="Arial" w:eastAsia="Times New Roman" w:hAnsi="Arial" w:cs="Arial"/>
+          <w:b/>
+          <w:bCs/>
+          <w:color w:val="000000"/>
           <w:lang w:eastAsia="en-CA"/>
         </w:rPr>
       </w:pPr>
@@ -2718,21 +2800,7 @@
           <w:lang w:eastAsia="en-CA"/>
         </w:rPr>
       </w:pPr>
-    </w:p>
-    <w:p>
-      <w:pPr>
-        <w:spacing w:after="0" w:line="240" w:lineRule="auto"/>
-        <w:jc w:val="center"/>
-        <w:rPr>
-          <w:ins w:id="234" w:author="Rei Ruiz" w:date="2016-01-31T15:13:00Z"/>
-          <w:rFonts w:ascii="Arial" w:eastAsia="Times New Roman" w:hAnsi="Arial" w:cs="Arial"/>
-          <w:b/>
-          <w:bCs/>
-          <w:color w:val="000000"/>
-          <w:lang w:eastAsia="en-CA"/>
-        </w:rPr>
-      </w:pPr>
-      <w:ins w:id="235" w:author="Rei Ruiz" w:date="2016-01-31T15:20:00Z">
+      <w:ins w:id="234" w:author="Rei Ruiz" w:date="2016-01-31T15:20:00Z">
         <w:r>
           <w:rPr>
             <w:rFonts w:ascii="Arial" w:eastAsia="Times New Roman" w:hAnsi="Arial" w:cs="Arial"/>
@@ -2792,13 +2860,13 @@
                               <w:pPr>
                                 <w:keepNext/>
                                 <w:rPr>
-                                  <w:ins w:id="236" w:author="Rei Ruiz" w:date="2016-01-31T15:21:00Z"/>
+                                  <w:ins w:id="235" w:author="Rei Ruiz" w:date="2016-01-31T15:21:00Z"/>
                                 </w:rPr>
-                                <w:pPrChange w:id="237" w:author="Rei Ruiz" w:date="2016-01-31T15:21:00Z">
+                                <w:pPrChange w:id="236" w:author="Rei Ruiz" w:date="2016-01-31T15:21:00Z">
                                   <w:pPr/>
                                 </w:pPrChange>
                               </w:pPr>
-                              <w:ins w:id="238" w:author="Rei Ruiz" w:date="2016-01-31T15:20:00Z">
+                              <w:ins w:id="237" w:author="Rei Ruiz" w:date="2016-01-31T15:20:00Z">
                                 <w:r>
                                   <w:rPr>
                                     <w:noProof/>
@@ -2852,20 +2920,20 @@
                               <w:pPr>
                                 <w:pStyle w:val="Caption"/>
                                 <w:rPr>
-                                  <w:ins w:id="239" w:author="Rei Ruiz" w:date="2016-01-31T15:21:00Z"/>
+                                  <w:ins w:id="238" w:author="Rei Ruiz" w:date="2016-01-31T15:21:00Z"/>
                                 </w:rPr>
                               </w:pPr>
-                              <w:ins w:id="240" w:author="Rei Ruiz" w:date="2016-01-31T15:21:00Z">
+                              <w:ins w:id="239" w:author="Rei Ruiz" w:date="2016-01-31T15:21:00Z">
                                 <w:r>
                                   <w:t xml:space="preserve">Figure </w:t>
                                 </w:r>
                               </w:ins>
-                              <w:ins w:id="241" w:author="Rei Ruiz" w:date="2016-01-31T15:25:00Z">
+                              <w:ins w:id="240" w:author="Rei Ruiz" w:date="2016-01-31T15:25:00Z">
                                 <w:r>
                                   <w:t>5</w:t>
                                 </w:r>
                               </w:ins>
-                              <w:ins w:id="242" w:author="Rei Ruiz" w:date="2016-01-31T15:21:00Z">
+                              <w:ins w:id="241" w:author="Rei Ruiz" w:date="2016-01-31T15:21:00Z">
                                 <w:r>
                                   <w:t xml:space="preserve"> User Registration/Login: </w:t>
                                 </w:r>
@@ -2993,7 +3061,7 @@
           </mc:AlternateContent>
         </w:r>
       </w:ins>
-      <w:ins w:id="243" w:author="Rei Ruiz" w:date="2016-01-31T15:19:00Z">
+      <w:ins w:id="242" w:author="Rei Ruiz" w:date="2016-01-31T15:19:00Z">
         <w:r>
           <w:rPr>
             <w:rFonts w:ascii="Arial" w:eastAsia="Times New Roman" w:hAnsi="Arial" w:cs="Arial"/>
@@ -3053,13 +3121,13 @@
                               <w:pPr>
                                 <w:keepNext/>
                                 <w:rPr>
-                                  <w:ins w:id="244" w:author="Rei Ruiz" w:date="2016-01-31T15:19:00Z"/>
+                                  <w:ins w:id="243" w:author="Rei Ruiz" w:date="2016-01-31T15:19:00Z"/>
                                 </w:rPr>
-                                <w:pPrChange w:id="245" w:author="Rei Ruiz" w:date="2016-01-31T15:19:00Z">
+                                <w:pPrChange w:id="244" w:author="Rei Ruiz" w:date="2016-01-31T15:19:00Z">
                                   <w:pPr/>
                                 </w:pPrChange>
                               </w:pPr>
-                              <w:ins w:id="246" w:author="Rei Ruiz" w:date="2016-01-31T15:19:00Z">
+                              <w:ins w:id="245" w:author="Rei Ruiz" w:date="2016-01-31T15:19:00Z">
                                 <w:r>
                                   <w:rPr>
                                     <w:noProof/>
@@ -3113,20 +3181,20 @@
                               <w:pPr>
                                 <w:pStyle w:val="Caption"/>
                                 <w:rPr>
-                                  <w:ins w:id="247" w:author="Rei Ruiz" w:date="2016-01-31T15:19:00Z"/>
+                                  <w:ins w:id="246" w:author="Rei Ruiz" w:date="2016-01-31T15:19:00Z"/>
                                 </w:rPr>
                               </w:pPr>
-                              <w:ins w:id="248" w:author="Rei Ruiz" w:date="2016-01-31T15:19:00Z">
+                              <w:ins w:id="247" w:author="Rei Ruiz" w:date="2016-01-31T15:19:00Z">
                                 <w:r>
                                   <w:t xml:space="preserve">Figure </w:t>
                                 </w:r>
                               </w:ins>
-                              <w:ins w:id="249" w:author="Rei Ruiz" w:date="2016-01-31T15:25:00Z">
+                              <w:ins w:id="248" w:author="Rei Ruiz" w:date="2016-01-31T15:25:00Z">
                                 <w:r>
                                   <w:t>4</w:t>
                                 </w:r>
                               </w:ins>
-                              <w:ins w:id="250" w:author="Rei Ruiz" w:date="2016-01-31T15:19:00Z">
+                              <w:ins w:id="249" w:author="Rei Ruiz" w:date="2016-01-31T15:19:00Z">
                                 <w:r>
                                   <w:t xml:space="preserve"> The User Page: </w:t>
                                 </w:r>
@@ -3266,6 +3334,20 @@
         <w:spacing w:after="0" w:line="240" w:lineRule="auto"/>
         <w:jc w:val="center"/>
         <w:rPr>
+          <w:ins w:id="250" w:author="Rei Ruiz" w:date="2016-01-31T15:13:00Z"/>
+          <w:rFonts w:ascii="Arial" w:eastAsia="Times New Roman" w:hAnsi="Arial" w:cs="Arial"/>
+          <w:b/>
+          <w:bCs/>
+          <w:color w:val="000000"/>
+          <w:lang w:eastAsia="en-CA"/>
+        </w:rPr>
+      </w:pPr>
+    </w:p>
+    <w:p>
+      <w:pPr>
+        <w:spacing w:after="0" w:line="240" w:lineRule="auto"/>
+        <w:jc w:val="center"/>
+        <w:rPr>
           <w:ins w:id="251" w:author="Rei Ruiz" w:date="2016-01-31T15:13:00Z"/>
           <w:rFonts w:ascii="Arial" w:eastAsia="Times New Roman" w:hAnsi="Arial" w:cs="Arial"/>
           <w:b/>
@@ -3490,7 +3572,7 @@
         <w:spacing w:after="0" w:line="240" w:lineRule="auto"/>
         <w:jc w:val="center"/>
         <w:rPr>
-          <w:ins w:id="267" w:author="Rei Ruiz" w:date="2016-01-31T15:13:00Z"/>
+          <w:ins w:id="267" w:author="Rei Ruiz" w:date="2016-01-31T15:55:00Z"/>
           <w:rFonts w:ascii="Arial" w:eastAsia="Times New Roman" w:hAnsi="Arial" w:cs="Arial"/>
           <w:b/>
           <w:bCs/>
@@ -3616,54 +3698,40 @@
         <w:spacing w:after="0" w:line="240" w:lineRule="auto"/>
         <w:jc w:val="center"/>
         <w:rPr>
-          <w:ins w:id="276" w:author="Rei Ruiz" w:date="2016-01-31T15:55:00Z"/>
-          <w:rFonts w:ascii="Arial" w:eastAsia="Times New Roman" w:hAnsi="Arial" w:cs="Arial"/>
-          <w:b/>
-          <w:bCs/>
-          <w:color w:val="000000"/>
-          <w:lang w:eastAsia="en-CA"/>
-        </w:rPr>
-      </w:pPr>
-    </w:p>
-    <w:p>
-      <w:pPr>
-        <w:spacing w:after="0" w:line="240" w:lineRule="auto"/>
-        <w:jc w:val="center"/>
+          <w:ins w:id="276" w:author="Rei Ruiz" w:date="2016-01-31T15:13:00Z"/>
+          <w:rFonts w:ascii="Arial" w:eastAsia="Times New Roman" w:hAnsi="Arial" w:cs="Arial"/>
+          <w:b/>
+          <w:bCs/>
+          <w:color w:val="000000"/>
+          <w:lang w:eastAsia="en-CA"/>
+        </w:rPr>
+      </w:pPr>
+    </w:p>
+    <w:p>
+      <w:pPr>
+        <w:spacing w:after="0" w:line="240" w:lineRule="auto"/>
+        <w:ind w:left="720"/>
         <w:rPr>
           <w:ins w:id="277" w:author="Rei Ruiz" w:date="2016-01-31T15:13:00Z"/>
           <w:rFonts w:ascii="Arial" w:eastAsia="Times New Roman" w:hAnsi="Arial" w:cs="Arial"/>
-          <w:b/>
-          <w:bCs/>
-          <w:color w:val="000000"/>
-          <w:lang w:eastAsia="en-CA"/>
-        </w:rPr>
-      </w:pPr>
-    </w:p>
-    <w:p>
-      <w:pPr>
-        <w:spacing w:after="0" w:line="240" w:lineRule="auto"/>
-        <w:ind w:left="720"/>
-        <w:rPr>
-          <w:ins w:id="278" w:author="Rei Ruiz" w:date="2016-01-31T15:13:00Z"/>
-          <w:rFonts w:ascii="Arial" w:eastAsia="Times New Roman" w:hAnsi="Arial" w:cs="Arial"/>
-          <w:bCs/>
-          <w:color w:val="000000"/>
-          <w:lang w:eastAsia="en-CA"/>
-          <w:rPrChange w:id="279" w:author="Rei Ruiz" w:date="2016-01-31T15:22:00Z">
+          <w:bCs/>
+          <w:color w:val="000000"/>
+          <w:lang w:eastAsia="en-CA"/>
+          <w:rPrChange w:id="278" w:author="Rei Ruiz" w:date="2016-01-31T15:22:00Z">
             <w:rPr>
-              <w:ins w:id="280" w:author="Rei Ruiz" w:date="2016-01-31T15:13:00Z"/>
+              <w:ins w:id="279" w:author="Rei Ruiz" w:date="2016-01-31T15:13:00Z"/>
               <w:lang w:eastAsia="en-CA"/>
             </w:rPr>
           </w:rPrChange>
         </w:rPr>
-        <w:pPrChange w:id="281" w:author="Rei Ruiz" w:date="2016-01-31T15:32:00Z">
+        <w:pPrChange w:id="280" w:author="Rei Ruiz" w:date="2016-01-31T15:32:00Z">
           <w:pPr>
             <w:spacing w:after="0" w:line="240" w:lineRule="auto"/>
             <w:jc w:val="center"/>
           </w:pPr>
         </w:pPrChange>
       </w:pPr>
-      <w:ins w:id="282" w:author="Rei Ruiz" w:date="2016-01-31T15:22:00Z">
+      <w:ins w:id="281" w:author="Rei Ruiz" w:date="2016-01-31T15:22:00Z">
         <w:r>
           <w:rPr>
             <w:rFonts w:ascii="Arial" w:eastAsia="Times New Roman" w:hAnsi="Arial" w:cs="Arial"/>
@@ -3676,11 +3744,11 @@
           <w:t xml:space="preserve">Print Layout: </w:t>
         </w:r>
       </w:ins>
-      <w:ins w:id="283" w:author="Rei Ruiz" w:date="2016-01-31T15:32:00Z">
+      <w:ins w:id="282" w:author="Rei Ruiz" w:date="2016-01-31T15:32:00Z">
         <w:r>
           <w:rPr>
             <w:rFonts w:ascii="Arial" w:hAnsi="Arial" w:cs="Arial"/>
-            <w:rPrChange w:id="284" w:author="Rei Ruiz" w:date="2016-01-31T15:32:00Z">
+            <w:rPrChange w:id="283" w:author="Rei Ruiz" w:date="2016-01-31T15:32:00Z">
               <w:rPr/>
             </w:rPrChange>
           </w:rPr>
@@ -3693,15 +3761,15 @@
         <w:spacing w:after="0" w:line="240" w:lineRule="auto"/>
         <w:jc w:val="center"/>
         <w:rPr>
-          <w:ins w:id="285" w:author="Rei Ruiz" w:date="2016-01-31T15:13:00Z"/>
-          <w:rFonts w:ascii="Arial" w:eastAsia="Times New Roman" w:hAnsi="Arial" w:cs="Arial"/>
-          <w:b/>
-          <w:bCs/>
-          <w:color w:val="000000"/>
-          <w:lang w:eastAsia="en-CA"/>
-        </w:rPr>
-      </w:pPr>
-      <w:ins w:id="286" w:author="Rei Ruiz" w:date="2016-01-31T15:26:00Z">
+          <w:ins w:id="284" w:author="Rei Ruiz" w:date="2016-01-31T15:13:00Z"/>
+          <w:rFonts w:ascii="Arial" w:eastAsia="Times New Roman" w:hAnsi="Arial" w:cs="Arial"/>
+          <w:b/>
+          <w:bCs/>
+          <w:color w:val="000000"/>
+          <w:lang w:eastAsia="en-CA"/>
+        </w:rPr>
+      </w:pPr>
+      <w:ins w:id="285" w:author="Rei Ruiz" w:date="2016-01-31T15:26:00Z">
         <w:r>
           <w:rPr>
             <w:rFonts w:ascii="Arial" w:eastAsia="Times New Roman" w:hAnsi="Arial" w:cs="Arial"/>
@@ -3761,13 +3829,13 @@
                               <w:pPr>
                                 <w:keepNext/>
                                 <w:rPr>
-                                  <w:ins w:id="287" w:author="Rei Ruiz" w:date="2016-01-31T15:27:00Z"/>
+                                  <w:ins w:id="286" w:author="Rei Ruiz" w:date="2016-01-31T15:27:00Z"/>
                                 </w:rPr>
-                                <w:pPrChange w:id="288" w:author="Rei Ruiz" w:date="2016-01-31T15:27:00Z">
+                                <w:pPrChange w:id="287" w:author="Rei Ruiz" w:date="2016-01-31T15:27:00Z">
                                   <w:pPr/>
                                 </w:pPrChange>
                               </w:pPr>
-                              <w:ins w:id="289" w:author="Rei Ruiz" w:date="2016-01-31T15:26:00Z">
+                              <w:ins w:id="288" w:author="Rei Ruiz" w:date="2016-01-31T15:26:00Z">
                                 <w:r>
                                   <w:rPr>
                                     <w:noProof/>
@@ -3821,15 +3889,15 @@
                               <w:pPr>
                                 <w:pStyle w:val="Caption"/>
                                 <w:rPr>
-                                  <w:ins w:id="290" w:author="Rei Ruiz" w:date="2016-01-31T15:27:00Z"/>
+                                  <w:ins w:id="289" w:author="Rei Ruiz" w:date="2016-01-31T15:27:00Z"/>
                                 </w:rPr>
                               </w:pPr>
-                              <w:ins w:id="291" w:author="Rei Ruiz" w:date="2016-01-31T15:27:00Z">
+                              <w:ins w:id="290" w:author="Rei Ruiz" w:date="2016-01-31T15:27:00Z">
                                 <w:r>
                                   <w:t>Figure 6 Wireframe of print layout for all major pages (home, exercise, recipe, etc.</w:t>
                                 </w:r>
                               </w:ins>
-                              <w:ins w:id="292" w:author="Rei Ruiz" w:date="2016-01-31T15:33:00Z">
+                              <w:ins w:id="291" w:author="Rei Ruiz" w:date="2016-01-31T15:33:00Z">
                                 <w:r>
                                   <w:t>)</w:t>
                                 </w:r>
@@ -4004,13 +4072,13 @@
                               <w:pPr>
                                 <w:keepNext/>
                                 <w:rPr>
-                                  <w:ins w:id="293" w:author="Rei Ruiz" w:date="2016-01-31T15:28:00Z"/>
+                                  <w:ins w:id="292" w:author="Rei Ruiz" w:date="2016-01-31T15:28:00Z"/>
                                 </w:rPr>
-                                <w:pPrChange w:id="294" w:author="Rei Ruiz" w:date="2016-01-31T15:28:00Z">
+                                <w:pPrChange w:id="293" w:author="Rei Ruiz" w:date="2016-01-31T15:28:00Z">
                                   <w:pPr/>
                                 </w:pPrChange>
                               </w:pPr>
-                              <w:ins w:id="295" w:author="Rei Ruiz" w:date="2016-01-31T15:26:00Z">
+                              <w:ins w:id="294" w:author="Rei Ruiz" w:date="2016-01-31T15:26:00Z">
                                 <w:r>
                                   <w:rPr>
                                     <w:noProof/>
@@ -4064,20 +4132,20 @@
                               <w:pPr>
                                 <w:pStyle w:val="Caption"/>
                                 <w:rPr>
-                                  <w:ins w:id="296" w:author="Rei Ruiz" w:date="2016-01-31T15:28:00Z"/>
+                                  <w:ins w:id="295" w:author="Rei Ruiz" w:date="2016-01-31T15:28:00Z"/>
                                 </w:rPr>
                               </w:pPr>
-                              <w:ins w:id="297" w:author="Rei Ruiz" w:date="2016-01-31T15:28:00Z">
+                              <w:ins w:id="296" w:author="Rei Ruiz" w:date="2016-01-31T15:28:00Z">
                                 <w:r>
                                   <w:t xml:space="preserve">Figure </w:t>
                                 </w:r>
                               </w:ins>
-                              <w:ins w:id="298" w:author="Rei Ruiz" w:date="2016-01-31T15:29:00Z">
+                              <w:ins w:id="297" w:author="Rei Ruiz" w:date="2016-01-31T15:29:00Z">
                                 <w:r>
                                   <w:t>7</w:t>
                                 </w:r>
                               </w:ins>
-                              <w:ins w:id="299" w:author="Rei Ruiz" w:date="2016-01-31T15:28:00Z">
+                              <w:ins w:id="298" w:author="Rei Ruiz" w:date="2016-01-31T15:28:00Z">
                                 <w:r>
                                   <w:t xml:space="preserve"> </w:t>
                                 </w:r>
@@ -4211,7 +4279,7 @@
           </mc:AlternateContent>
         </w:r>
       </w:ins>
-      <w:ins w:id="300" w:author="Rei Ruiz" w:date="2016-01-31T15:29:00Z">
+      <w:ins w:id="299" w:author="Rei Ruiz" w:date="2016-01-31T15:29:00Z">
         <w:r>
           <w:rPr>
             <w:rFonts w:ascii="Arial" w:eastAsia="Times New Roman" w:hAnsi="Arial" w:cs="Arial"/>
@@ -4271,13 +4339,13 @@
                               <w:pPr>
                                 <w:keepNext/>
                                 <w:rPr>
-                                  <w:ins w:id="301" w:author="Rei Ruiz" w:date="2016-01-31T15:30:00Z"/>
+                                  <w:ins w:id="300" w:author="Rei Ruiz" w:date="2016-01-31T15:30:00Z"/>
                                 </w:rPr>
-                                <w:pPrChange w:id="302" w:author="Rei Ruiz" w:date="2016-01-31T15:30:00Z">
+                                <w:pPrChange w:id="301" w:author="Rei Ruiz" w:date="2016-01-31T15:30:00Z">
                                   <w:pPr/>
                                 </w:pPrChange>
                               </w:pPr>
-                              <w:ins w:id="303" w:author="Rei Ruiz" w:date="2016-01-31T15:29:00Z">
+                              <w:ins w:id="302" w:author="Rei Ruiz" w:date="2016-01-31T15:29:00Z">
                                 <w:r>
                                   <w:rPr>
                                     <w:noProof/>
@@ -4331,15 +4399,15 @@
                               <w:pPr>
                                 <w:pStyle w:val="Caption"/>
                                 <w:rPr>
-                                  <w:ins w:id="304" w:author="Rei Ruiz" w:date="2016-01-31T15:30:00Z"/>
+                                  <w:ins w:id="303" w:author="Rei Ruiz" w:date="2016-01-31T15:30:00Z"/>
                                 </w:rPr>
                               </w:pPr>
-                              <w:ins w:id="305" w:author="Rei Ruiz" w:date="2016-01-31T15:30:00Z">
+                              <w:ins w:id="304" w:author="Rei Ruiz" w:date="2016-01-31T15:30:00Z">
                                 <w:r>
                                   <w:t>Figure 8</w:t>
                                 </w:r>
                               </w:ins>
-                              <w:ins w:id="306" w:author="Rei Ruiz" w:date="2016-01-31T15:31:00Z">
+                              <w:ins w:id="305" w:author="Rei Ruiz" w:date="2016-01-31T15:31:00Z">
                                 <w:r>
                                   <w:t xml:space="preserve"> </w:t>
                                 </w:r>
@@ -4474,6 +4542,20 @@
         <w:spacing w:after="0" w:line="240" w:lineRule="auto"/>
         <w:jc w:val="center"/>
         <w:rPr>
+          <w:ins w:id="306" w:author="Rei Ruiz" w:date="2016-01-31T15:55:00Z"/>
+          <w:rFonts w:ascii="Arial" w:eastAsia="Times New Roman" w:hAnsi="Arial" w:cs="Arial"/>
+          <w:b/>
+          <w:bCs/>
+          <w:color w:val="000000"/>
+          <w:lang w:eastAsia="en-CA"/>
+        </w:rPr>
+      </w:pPr>
+    </w:p>
+    <w:p>
+      <w:pPr>
+        <w:spacing w:after="0" w:line="240" w:lineRule="auto"/>
+        <w:jc w:val="center"/>
+        <w:rPr>
           <w:ins w:id="307" w:author="Rei Ruiz" w:date="2016-01-31T15:55:00Z"/>
           <w:rFonts w:ascii="Arial" w:eastAsia="Times New Roman" w:hAnsi="Arial" w:cs="Arial"/>
           <w:b/>
@@ -4782,7 +4864,7 @@
         <w:spacing w:after="0" w:line="240" w:lineRule="auto"/>
         <w:jc w:val="center"/>
         <w:rPr>
-          <w:ins w:id="329" w:author="Rei Ruiz" w:date="2016-01-31T15:55:00Z"/>
+          <w:ins w:id="329" w:author="Rei Ruiz" w:date="2016-01-31T15:56:00Z"/>
           <w:rFonts w:ascii="Arial" w:eastAsia="Times New Roman" w:hAnsi="Arial" w:cs="Arial"/>
           <w:b/>
           <w:bCs/>
@@ -4824,21 +4906,7 @@
         <w:spacing w:after="0" w:line="240" w:lineRule="auto"/>
         <w:jc w:val="center"/>
         <w:rPr>
-          <w:ins w:id="332" w:author="Rei Ruiz" w:date="2016-01-31T15:56:00Z"/>
-          <w:rFonts w:ascii="Arial" w:eastAsia="Times New Roman" w:hAnsi="Arial" w:cs="Arial"/>
-          <w:b/>
-          <w:bCs/>
-          <w:color w:val="000000"/>
-          <w:lang w:eastAsia="en-CA"/>
-        </w:rPr>
-      </w:pPr>
-    </w:p>
-    <w:p>
-      <w:pPr>
-        <w:spacing w:after="0" w:line="240" w:lineRule="auto"/>
-        <w:jc w:val="center"/>
-        <w:rPr>
-          <w:ins w:id="333" w:author="Rei Ruiz" w:date="2016-01-31T15:13:00Z"/>
+          <w:ins w:id="332" w:author="Rei Ruiz" w:date="2016-01-31T15:13:00Z"/>
           <w:rFonts w:ascii="Arial" w:eastAsia="Times New Roman" w:hAnsi="Arial" w:cs="Arial"/>
           <w:b/>
           <w:bCs/>
@@ -4852,20 +4920,20 @@
         <w:spacing w:after="0" w:line="240" w:lineRule="auto"/>
         <w:ind w:left="720"/>
         <w:rPr>
-          <w:ins w:id="334" w:author="Rei Ruiz" w:date="2016-01-31T15:39:00Z"/>
-          <w:rFonts w:ascii="Arial" w:eastAsia="Times New Roman" w:hAnsi="Arial" w:cs="Arial"/>
-          <w:bCs/>
-          <w:color w:val="000000"/>
-          <w:lang w:eastAsia="en-CA"/>
-        </w:rPr>
-        <w:pPrChange w:id="335" w:author="Rei Ruiz" w:date="2016-01-31T15:52:00Z">
+          <w:ins w:id="333" w:author="Rei Ruiz" w:date="2016-01-31T15:39:00Z"/>
+          <w:rFonts w:ascii="Arial" w:eastAsia="Times New Roman" w:hAnsi="Arial" w:cs="Arial"/>
+          <w:bCs/>
+          <w:color w:val="000000"/>
+          <w:lang w:eastAsia="en-CA"/>
+        </w:rPr>
+        <w:pPrChange w:id="334" w:author="Rei Ruiz" w:date="2016-01-31T15:52:00Z">
           <w:pPr>
             <w:spacing w:after="0" w:line="240" w:lineRule="auto"/>
             <w:jc w:val="center"/>
           </w:pPr>
         </w:pPrChange>
       </w:pPr>
-      <w:ins w:id="336" w:author="Rei Ruiz" w:date="2016-01-31T15:39:00Z">
+      <w:ins w:id="335" w:author="Rei Ruiz" w:date="2016-01-31T15:39:00Z">
         <w:r>
           <w:rPr>
             <w:rFonts w:ascii="Arial" w:eastAsia="Times New Roman" w:hAnsi="Arial" w:cs="Arial"/>
@@ -4878,7 +4946,7 @@
           <w:t xml:space="preserve">Mobile Website: </w:t>
         </w:r>
       </w:ins>
-      <w:ins w:id="337" w:author="Rei Ruiz" w:date="2016-01-31T15:42:00Z">
+      <w:ins w:id="336" w:author="Rei Ruiz" w:date="2016-01-31T15:42:00Z">
         <w:r>
           <w:rPr>
             <w:rFonts w:ascii="Arial" w:eastAsia="Times New Roman" w:hAnsi="Arial" w:cs="Arial"/>
@@ -4889,7 +4957,7 @@
           <w:t xml:space="preserve">General layout will contain </w:t>
         </w:r>
       </w:ins>
-      <w:ins w:id="338" w:author="Rei Ruiz" w:date="2016-01-31T15:43:00Z">
+      <w:ins w:id="337" w:author="Rei Ruiz" w:date="2016-01-31T15:43:00Z">
         <w:r>
           <w:rPr>
             <w:rFonts w:ascii="Arial" w:eastAsia="Times New Roman" w:hAnsi="Arial" w:cs="Arial"/>
@@ -4900,7 +4968,7 @@
           <w:t>an image</w:t>
         </w:r>
       </w:ins>
-      <w:ins w:id="339" w:author="Rei Ruiz" w:date="2016-01-31T15:42:00Z">
+      <w:ins w:id="338" w:author="Rei Ruiz" w:date="2016-01-31T15:42:00Z">
         <w:r>
           <w:rPr>
             <w:rFonts w:ascii="Arial" w:eastAsia="Times New Roman" w:hAnsi="Arial" w:cs="Arial"/>
@@ -4916,7 +4984,7 @@
             <w:bCs/>
             <w:color w:val="000000"/>
             <w:lang w:eastAsia="en-CA"/>
-            <w:rPrChange w:id="340" w:author="Rei Ruiz" w:date="2016-01-31T15:42:00Z">
+            <w:rPrChange w:id="339" w:author="Rei Ruiz" w:date="2016-01-31T15:42:00Z">
               <w:rPr>
                 <w:rFonts w:ascii="Arial" w:eastAsia="Times New Roman" w:hAnsi="Arial" w:cs="Arial"/>
                 <w:b/>
@@ -4947,7 +5015,7 @@
           <w:t xml:space="preserve">user page, </w:t>
         </w:r>
       </w:ins>
-      <w:ins w:id="341" w:author="Rei Ruiz" w:date="2016-01-31T15:43:00Z">
+      <w:ins w:id="340" w:author="Rei Ruiz" w:date="2016-01-31T15:43:00Z">
         <w:r>
           <w:rPr>
             <w:rFonts w:ascii="Arial" w:eastAsia="Times New Roman" w:hAnsi="Arial" w:cs="Arial"/>
@@ -4958,7 +5026,7 @@
           <w:t xml:space="preserve">logo image at the </w:t>
         </w:r>
       </w:ins>
-      <w:ins w:id="342" w:author="Rei Ruiz" w:date="2016-01-31T15:42:00Z">
+      <w:ins w:id="341" w:author="Rei Ruiz" w:date="2016-01-31T15:42:00Z">
         <w:r>
           <w:rPr>
             <w:rFonts w:ascii="Arial" w:eastAsia="Times New Roman" w:hAnsi="Arial" w:cs="Arial"/>
@@ -4969,7 +5037,7 @@
           <w:t xml:space="preserve">top middle </w:t>
         </w:r>
       </w:ins>
-      <w:ins w:id="343" w:author="Rei Ruiz" w:date="2016-01-31T15:43:00Z">
+      <w:ins w:id="342" w:author="Rei Ruiz" w:date="2016-01-31T15:43:00Z">
         <w:r>
           <w:rPr>
             <w:rFonts w:ascii="Arial" w:eastAsia="Times New Roman" w:hAnsi="Arial" w:cs="Arial"/>
@@ -4980,14 +5048,14 @@
           <w:t xml:space="preserve">linking </w:t>
         </w:r>
       </w:ins>
-      <w:ins w:id="344" w:author="Rei Ruiz" w:date="2016-01-31T15:42:00Z">
+      <w:ins w:id="343" w:author="Rei Ruiz" w:date="2016-01-31T15:42:00Z">
         <w:r>
           <w:rPr>
             <w:rFonts w:ascii="Arial" w:eastAsia="Times New Roman" w:hAnsi="Arial" w:cs="Arial"/>
             <w:bCs/>
             <w:color w:val="000000"/>
             <w:lang w:eastAsia="en-CA"/>
-            <w:rPrChange w:id="345" w:author="Rei Ruiz" w:date="2016-01-31T15:42:00Z">
+            <w:rPrChange w:id="344" w:author="Rei Ruiz" w:date="2016-01-31T15:42:00Z">
               <w:rPr>
                 <w:rFonts w:ascii="Arial" w:eastAsia="Times New Roman" w:hAnsi="Arial" w:cs="Arial"/>
                 <w:b/>
@@ -5000,7 +5068,7 @@
           <w:t>to home</w:t>
         </w:r>
       </w:ins>
-      <w:ins w:id="346" w:author="Rei Ruiz" w:date="2016-01-31T15:43:00Z">
+      <w:ins w:id="345" w:author="Rei Ruiz" w:date="2016-01-31T15:43:00Z">
         <w:r>
           <w:rPr>
             <w:rFonts w:ascii="Arial" w:eastAsia="Times New Roman" w:hAnsi="Arial" w:cs="Arial"/>
@@ -5016,14 +5084,14 @@
       <w:pPr>
         <w:spacing w:after="0" w:line="240" w:lineRule="auto"/>
         <w:rPr>
-          <w:ins w:id="347" w:author="Rei Ruiz" w:date="2016-01-31T15:13:00Z"/>
-          <w:rFonts w:ascii="Arial" w:eastAsia="Times New Roman" w:hAnsi="Arial" w:cs="Arial"/>
-          <w:bCs/>
-          <w:color w:val="000000"/>
-          <w:lang w:eastAsia="en-CA"/>
-          <w:rPrChange w:id="348" w:author="Rei Ruiz" w:date="2016-01-31T15:39:00Z">
+          <w:ins w:id="346" w:author="Rei Ruiz" w:date="2016-01-31T15:13:00Z"/>
+          <w:rFonts w:ascii="Arial" w:eastAsia="Times New Roman" w:hAnsi="Arial" w:cs="Arial"/>
+          <w:bCs/>
+          <w:color w:val="000000"/>
+          <w:lang w:eastAsia="en-CA"/>
+          <w:rPrChange w:id="347" w:author="Rei Ruiz" w:date="2016-01-31T15:39:00Z">
             <w:rPr>
-              <w:ins w:id="349" w:author="Rei Ruiz" w:date="2016-01-31T15:13:00Z"/>
+              <w:ins w:id="348" w:author="Rei Ruiz" w:date="2016-01-31T15:13:00Z"/>
               <w:rFonts w:ascii="Arial" w:eastAsia="Times New Roman" w:hAnsi="Arial" w:cs="Arial"/>
               <w:b/>
               <w:bCs/>
@@ -5032,14 +5100,14 @@
             </w:rPr>
           </w:rPrChange>
         </w:rPr>
-        <w:pPrChange w:id="350" w:author="Rei Ruiz" w:date="2016-01-31T15:39:00Z">
+        <w:pPrChange w:id="349" w:author="Rei Ruiz" w:date="2016-01-31T15:39:00Z">
           <w:pPr>
             <w:spacing w:after="0" w:line="240" w:lineRule="auto"/>
             <w:jc w:val="center"/>
           </w:pPr>
         </w:pPrChange>
       </w:pPr>
-      <w:ins w:id="351" w:author="Rei Ruiz" w:date="2016-01-31T15:39:00Z">
+      <w:ins w:id="350" w:author="Rei Ruiz" w:date="2016-01-31T15:39:00Z">
         <w:r>
           <w:rPr>
             <w:rFonts w:ascii="Arial" w:eastAsia="Times New Roman" w:hAnsi="Arial" w:cs="Arial"/>
@@ -5098,13 +5166,13 @@
                               <w:pPr>
                                 <w:keepNext/>
                                 <w:rPr>
-                                  <w:ins w:id="352" w:author="Rei Ruiz" w:date="2016-01-31T15:42:00Z"/>
+                                  <w:ins w:id="351" w:author="Rei Ruiz" w:date="2016-01-31T15:42:00Z"/>
                                 </w:rPr>
-                                <w:pPrChange w:id="353" w:author="Rei Ruiz" w:date="2016-01-31T15:42:00Z">
+                                <w:pPrChange w:id="352" w:author="Rei Ruiz" w:date="2016-01-31T15:42:00Z">
                                   <w:pPr/>
                                 </w:pPrChange>
                               </w:pPr>
-                              <w:ins w:id="354" w:author="Rei Ruiz" w:date="2016-01-31T15:39:00Z">
+                              <w:ins w:id="353" w:author="Rei Ruiz" w:date="2016-01-31T15:39:00Z">
                                 <w:r>
                                   <w:rPr>
                                     <w:noProof/>
@@ -5158,20 +5226,20 @@
                               <w:pPr>
                                 <w:pStyle w:val="Caption"/>
                                 <w:rPr>
-                                  <w:ins w:id="355" w:author="Rei Ruiz" w:date="2016-01-31T15:42:00Z"/>
+                                  <w:ins w:id="354" w:author="Rei Ruiz" w:date="2016-01-31T15:42:00Z"/>
                                 </w:rPr>
                               </w:pPr>
-                              <w:ins w:id="356" w:author="Rei Ruiz" w:date="2016-01-31T15:42:00Z">
+                              <w:ins w:id="355" w:author="Rei Ruiz" w:date="2016-01-31T15:42:00Z">
                                 <w:r>
                                   <w:t xml:space="preserve">Figure </w:t>
                                 </w:r>
                               </w:ins>
-                              <w:ins w:id="357" w:author="Rei Ruiz" w:date="2016-01-31T15:43:00Z">
+                              <w:ins w:id="356" w:author="Rei Ruiz" w:date="2016-01-31T15:43:00Z">
                                 <w:r>
                                   <w:t>9</w:t>
                                 </w:r>
                               </w:ins>
-                              <w:ins w:id="358" w:author="Rei Ruiz" w:date="2016-01-31T15:42:00Z">
+                              <w:ins w:id="357" w:author="Rei Ruiz" w:date="2016-01-31T15:42:00Z">
                                 <w:r>
                                   <w:t xml:space="preserve"> Home Page: Bottom 2 boxes will contain images that link to Exercise or Nutrition pages.</w:t>
                                 </w:r>
@@ -5351,13 +5419,13 @@
                               <w:pPr>
                                 <w:keepNext/>
                                 <w:rPr>
-                                  <w:ins w:id="359" w:author="Rei Ruiz" w:date="2016-01-31T15:44:00Z"/>
+                                  <w:ins w:id="358" w:author="Rei Ruiz" w:date="2016-01-31T15:44:00Z"/>
                                 </w:rPr>
-                                <w:pPrChange w:id="360" w:author="Rei Ruiz" w:date="2016-01-31T15:44:00Z">
+                                <w:pPrChange w:id="359" w:author="Rei Ruiz" w:date="2016-01-31T15:44:00Z">
                                   <w:pPr/>
                                 </w:pPrChange>
                               </w:pPr>
-                              <w:ins w:id="361" w:author="Rei Ruiz" w:date="2016-01-31T15:39:00Z">
+                              <w:ins w:id="360" w:author="Rei Ruiz" w:date="2016-01-31T15:39:00Z">
                                 <w:r>
                                   <w:rPr>
                                     <w:noProof/>
@@ -5411,10 +5479,10 @@
                               <w:pPr>
                                 <w:pStyle w:val="Caption"/>
                                 <w:rPr>
-                                  <w:ins w:id="362" w:author="Rei Ruiz" w:date="2016-01-31T15:44:00Z"/>
+                                  <w:ins w:id="361" w:author="Rei Ruiz" w:date="2016-01-31T15:44:00Z"/>
                                 </w:rPr>
                               </w:pPr>
-                              <w:ins w:id="363" w:author="Rei Ruiz" w:date="2016-01-31T15:44:00Z">
+                              <w:ins w:id="362" w:author="Rei Ruiz" w:date="2016-01-31T15:44:00Z">
                                 <w:r>
                                   <w:t>Figure 10 Exercise and Nutrition page that will contain links on the bottom to 15, 30, or 60 minute exercises/recipes.</w:t>
                                 </w:r>
@@ -5526,7 +5594,7 @@
           </mc:AlternateContent>
         </w:r>
       </w:ins>
-      <w:ins w:id="364" w:author="Rei Ruiz" w:date="2016-01-31T15:40:00Z">
+      <w:ins w:id="363" w:author="Rei Ruiz" w:date="2016-01-31T15:40:00Z">
         <w:r>
           <w:rPr>
             <w:rFonts w:ascii="Arial" w:eastAsia="Times New Roman" w:hAnsi="Arial" w:cs="Arial"/>
@@ -5586,13 +5654,13 @@
                               <w:pPr>
                                 <w:keepNext/>
                                 <w:rPr>
-                                  <w:ins w:id="365" w:author="Rei Ruiz" w:date="2016-01-31T15:46:00Z"/>
+                                  <w:ins w:id="364" w:author="Rei Ruiz" w:date="2016-01-31T15:46:00Z"/>
                                 </w:rPr>
-                                <w:pPrChange w:id="366" w:author="Rei Ruiz" w:date="2016-01-31T15:46:00Z">
+                                <w:pPrChange w:id="365" w:author="Rei Ruiz" w:date="2016-01-31T15:46:00Z">
                                   <w:pPr/>
                                 </w:pPrChange>
                               </w:pPr>
-                              <w:ins w:id="367" w:author="Rei Ruiz" w:date="2016-01-31T15:40:00Z">
+                              <w:ins w:id="366" w:author="Rei Ruiz" w:date="2016-01-31T15:40:00Z">
                                 <w:r>
                                   <w:rPr>
                                     <w:noProof/>
@@ -5646,10 +5714,10 @@
                               <w:pPr>
                                 <w:pStyle w:val="Caption"/>
                                 <w:rPr>
-                                  <w:ins w:id="368" w:author="Rei Ruiz" w:date="2016-01-31T15:46:00Z"/>
+                                  <w:ins w:id="367" w:author="Rei Ruiz" w:date="2016-01-31T15:46:00Z"/>
                                 </w:rPr>
                               </w:pPr>
-                              <w:ins w:id="369" w:author="Rei Ruiz" w:date="2016-01-31T15:46:00Z">
+                              <w:ins w:id="368" w:author="Rei Ruiz" w:date="2016-01-31T15:46:00Z">
                                 <w:r>
                                   <w:t>Figure 11 Information Pages. Similar to the desktop version, this page will contain images that when clicked will produce information about what was clicked.</w:t>
                                 </w:r>
@@ -5767,6 +5835,20 @@
         <w:spacing w:after="0" w:line="240" w:lineRule="auto"/>
         <w:jc w:val="center"/>
         <w:rPr>
+          <w:ins w:id="369" w:author="Rei Ruiz" w:date="2016-01-31T15:13:00Z"/>
+          <w:rFonts w:ascii="Arial" w:eastAsia="Times New Roman" w:hAnsi="Arial" w:cs="Arial"/>
+          <w:b/>
+          <w:bCs/>
+          <w:color w:val="000000"/>
+          <w:lang w:eastAsia="en-CA"/>
+        </w:rPr>
+      </w:pPr>
+    </w:p>
+    <w:p>
+      <w:pPr>
+        <w:spacing w:after="0" w:line="240" w:lineRule="auto"/>
+        <w:jc w:val="center"/>
+        <w:rPr>
           <w:ins w:id="370" w:author="Rei Ruiz" w:date="2016-01-31T15:13:00Z"/>
           <w:rFonts w:ascii="Arial" w:eastAsia="Times New Roman" w:hAnsi="Arial" w:cs="Arial"/>
           <w:b/>
@@ -5795,29 +5877,15 @@
         <w:spacing w:after="0" w:line="240" w:lineRule="auto"/>
         <w:jc w:val="center"/>
         <w:rPr>
-          <w:ins w:id="372" w:author="Rei Ruiz" w:date="2016-01-31T15:13:00Z"/>
-          <w:rFonts w:ascii="Arial" w:eastAsia="Times New Roman" w:hAnsi="Arial" w:cs="Arial"/>
-          <w:b/>
-          <w:bCs/>
-          <w:color w:val="000000"/>
-          <w:lang w:eastAsia="en-CA"/>
-        </w:rPr>
-      </w:pPr>
-    </w:p>
-    <w:p>
-      <w:pPr>
-        <w:spacing w:after="0" w:line="240" w:lineRule="auto"/>
-        <w:jc w:val="center"/>
-        <w:rPr>
-          <w:ins w:id="373" w:author="Rei Ruiz" w:date="2016-01-31T15:47:00Z"/>
-          <w:rFonts w:ascii="Arial" w:eastAsia="Times New Roman" w:hAnsi="Arial" w:cs="Arial"/>
-          <w:b/>
-          <w:bCs/>
-          <w:color w:val="000000"/>
-          <w:lang w:eastAsia="en-CA"/>
-        </w:rPr>
-      </w:pPr>
-      <w:ins w:id="374" w:author="Rei Ruiz" w:date="2016-01-31T15:47:00Z">
+          <w:ins w:id="372" w:author="Rei Ruiz" w:date="2016-01-31T15:47:00Z"/>
+          <w:rFonts w:ascii="Arial" w:eastAsia="Times New Roman" w:hAnsi="Arial" w:cs="Arial"/>
+          <w:b/>
+          <w:bCs/>
+          <w:color w:val="000000"/>
+          <w:lang w:eastAsia="en-CA"/>
+        </w:rPr>
+      </w:pPr>
+      <w:ins w:id="373" w:author="Rei Ruiz" w:date="2016-01-31T15:47:00Z">
         <w:r>
           <w:rPr>
             <w:rFonts w:ascii="Arial" w:eastAsia="Times New Roman" w:hAnsi="Arial" w:cs="Arial"/>
@@ -5878,13 +5946,13 @@
                               <w:pPr>
                                 <w:keepNext/>
                                 <w:rPr>
-                                  <w:ins w:id="375" w:author="Rei Ruiz" w:date="2016-01-31T15:51:00Z"/>
+                                  <w:ins w:id="374" w:author="Rei Ruiz" w:date="2016-01-31T15:51:00Z"/>
                                 </w:rPr>
-                                <w:pPrChange w:id="376" w:author="Rei Ruiz" w:date="2016-01-31T15:51:00Z">
+                                <w:pPrChange w:id="375" w:author="Rei Ruiz" w:date="2016-01-31T15:51:00Z">
                                   <w:pPr/>
                                 </w:pPrChange>
                               </w:pPr>
-                              <w:ins w:id="377" w:author="Rei Ruiz" w:date="2016-01-31T15:48:00Z">
+                              <w:ins w:id="376" w:author="Rei Ruiz" w:date="2016-01-31T15:48:00Z">
                                 <w:r>
                                   <w:rPr>
                                     <w:noProof/>
@@ -5938,10 +6006,10 @@
                               <w:pPr>
                                 <w:pStyle w:val="Caption"/>
                                 <w:rPr>
-                                  <w:ins w:id="378" w:author="Rei Ruiz" w:date="2016-01-31T15:51:00Z"/>
+                                  <w:ins w:id="377" w:author="Rei Ruiz" w:date="2016-01-31T15:51:00Z"/>
                                 </w:rPr>
                               </w:pPr>
-                              <w:ins w:id="379" w:author="Rei Ruiz" w:date="2016-01-31T15:51:00Z">
+                              <w:ins w:id="378" w:author="Rei Ruiz" w:date="2016-01-31T15:51:00Z">
                                 <w:r>
                                   <w:t xml:space="preserve">Figure </w:t>
                                 </w:r>
@@ -5955,7 +6023,7 @@
                               <w:r>
                                 <w:fldChar w:fldCharType="separate"/>
                               </w:r>
-                              <w:ins w:id="380" w:author="Rei Ruiz" w:date="2016-01-31T15:51:00Z">
+                              <w:ins w:id="379" w:author="Rei Ruiz" w:date="2016-01-31T15:51:00Z">
                                 <w:r>
                                   <w:rPr>
                                     <w:noProof/>
@@ -6157,13 +6225,13 @@
                               <w:pPr>
                                 <w:keepNext/>
                                 <w:rPr>
-                                  <w:ins w:id="381" w:author="Rei Ruiz" w:date="2016-01-31T15:50:00Z"/>
+                                  <w:ins w:id="380" w:author="Rei Ruiz" w:date="2016-01-31T15:50:00Z"/>
                                 </w:rPr>
-                                <w:pPrChange w:id="382" w:author="Rei Ruiz" w:date="2016-01-31T15:50:00Z">
+                                <w:pPrChange w:id="381" w:author="Rei Ruiz" w:date="2016-01-31T15:50:00Z">
                                   <w:pPr/>
                                 </w:pPrChange>
                               </w:pPr>
-                              <w:ins w:id="383" w:author="Rei Ruiz" w:date="2016-01-31T15:47:00Z">
+                              <w:ins w:id="382" w:author="Rei Ruiz" w:date="2016-01-31T15:47:00Z">
                                 <w:r>
                                   <w:rPr>
                                     <w:noProof/>
@@ -6217,10 +6285,10 @@
                               <w:pPr>
                                 <w:pStyle w:val="Caption"/>
                                 <w:rPr>
-                                  <w:ins w:id="384" w:author="Rei Ruiz" w:date="2016-01-31T15:50:00Z"/>
+                                  <w:ins w:id="383" w:author="Rei Ruiz" w:date="2016-01-31T15:50:00Z"/>
                                 </w:rPr>
                               </w:pPr>
-                              <w:ins w:id="385" w:author="Rei Ruiz" w:date="2016-01-31T15:50:00Z">
+                              <w:ins w:id="384" w:author="Rei Ruiz" w:date="2016-01-31T15:50:00Z">
                                 <w:r>
                                   <w:t xml:space="preserve">Figure </w:t>
                                 </w:r>
@@ -6234,7 +6302,7 @@
                               <w:r>
                                 <w:fldChar w:fldCharType="separate"/>
                               </w:r>
-                              <w:ins w:id="386" w:author="Rei Ruiz" w:date="2016-01-31T15:51:00Z">
+                              <w:ins w:id="385" w:author="Rei Ruiz" w:date="2016-01-31T15:51:00Z">
                                 <w:r>
                                   <w:rPr>
                                     <w:noProof/>
@@ -6242,7 +6310,7 @@
                                   <w:t>3</w:t>
                                 </w:r>
                               </w:ins>
-                              <w:ins w:id="387" w:author="Rei Ruiz" w:date="2016-01-31T15:50:00Z">
+                              <w:ins w:id="386" w:author="Rei Ruiz" w:date="2016-01-31T15:50:00Z">
                                 <w:r>
                                   <w:fldChar w:fldCharType="end"/>
                                 </w:r>
@@ -6406,6 +6474,20 @@
         <w:spacing w:after="0" w:line="240" w:lineRule="auto"/>
         <w:jc w:val="center"/>
         <w:rPr>
+          <w:ins w:id="387" w:author="Rei Ruiz" w:date="2016-01-31T15:13:00Z"/>
+          <w:rFonts w:ascii="Arial" w:eastAsia="Times New Roman" w:hAnsi="Arial" w:cs="Arial"/>
+          <w:b/>
+          <w:bCs/>
+          <w:color w:val="000000"/>
+          <w:lang w:eastAsia="en-CA"/>
+        </w:rPr>
+      </w:pPr>
+    </w:p>
+    <w:p>
+      <w:pPr>
+        <w:spacing w:after="0" w:line="240" w:lineRule="auto"/>
+        <w:jc w:val="center"/>
+        <w:rPr>
           <w:ins w:id="388" w:author="Rei Ruiz" w:date="2016-01-31T15:13:00Z"/>
           <w:rFonts w:ascii="Arial" w:eastAsia="Times New Roman" w:hAnsi="Arial" w:cs="Arial"/>
           <w:b/>
@@ -6546,7 +6628,7 @@
         <w:spacing w:after="0" w:line="240" w:lineRule="auto"/>
         <w:jc w:val="center"/>
         <w:rPr>
-          <w:ins w:id="398" w:author="Rei Ruiz" w:date="2016-01-31T15:13:00Z"/>
+          <w:ins w:id="398" w:author="Rei Ruiz" w:date="2016-01-31T15:24:00Z"/>
           <w:rFonts w:ascii="Arial" w:eastAsia="Times New Roman" w:hAnsi="Arial" w:cs="Arial"/>
           <w:b/>
           <w:bCs/>
@@ -6812,7 +6894,7 @@
         <w:spacing w:after="0" w:line="240" w:lineRule="auto"/>
         <w:jc w:val="center"/>
         <w:rPr>
-          <w:ins w:id="417" w:author="Rei Ruiz" w:date="2016-01-31T15:24:00Z"/>
+          <w:ins w:id="417" w:author="Rei Ruiz" w:date="2016-01-31T15:56:00Z"/>
           <w:rFonts w:ascii="Arial" w:eastAsia="Times New Roman" w:hAnsi="Arial" w:cs="Arial"/>
           <w:b/>
           <w:bCs/>
@@ -7078,21 +7160,7 @@
         <w:spacing w:after="0" w:line="240" w:lineRule="auto"/>
         <w:jc w:val="center"/>
         <w:rPr>
-          <w:ins w:id="436" w:author="Rei Ruiz" w:date="2016-01-31T15:56:00Z"/>
-          <w:rFonts w:ascii="Arial" w:eastAsia="Times New Roman" w:hAnsi="Arial" w:cs="Arial"/>
-          <w:b/>
-          <w:bCs/>
-          <w:color w:val="000000"/>
-          <w:lang w:eastAsia="en-CA"/>
-        </w:rPr>
-      </w:pPr>
-    </w:p>
-    <w:p>
-      <w:pPr>
-        <w:spacing w:after="0" w:line="240" w:lineRule="auto"/>
-        <w:jc w:val="center"/>
-        <w:rPr>
-          <w:ins w:id="437" w:author="Rei Ruiz" w:date="2016-01-31T15:24:00Z"/>
+          <w:ins w:id="436" w:author="Rei Ruiz" w:date="2016-01-31T15:24:00Z"/>
           <w:rFonts w:ascii="Arial" w:eastAsia="Times New Roman" w:hAnsi="Arial" w:cs="Arial"/>
           <w:b/>
           <w:bCs/>
@@ -8340,12 +8408,12 @@
         <w:spacing w:after="0" w:line="240" w:lineRule="auto"/>
         <w:ind w:left="360"/>
         <w:rPr>
-          <w:del w:id="438" w:author="John Park" w:date="2016-02-14T19:22:00Z"/>
-          <w:rFonts w:ascii="Arial" w:eastAsia="Times New Roman" w:hAnsi="Arial" w:cs="Arial"/>
-          <w:color w:val="000000"/>
-          <w:lang w:eastAsia="en-CA"/>
-        </w:rPr>
-        <w:pPrChange w:id="439" w:author="John Park" w:date="2016-02-14T19:22:00Z">
+          <w:del w:id="437" w:author="John Park" w:date="2016-02-14T19:22:00Z"/>
+          <w:rFonts w:ascii="Arial" w:eastAsia="Times New Roman" w:hAnsi="Arial" w:cs="Arial"/>
+          <w:color w:val="000000"/>
+          <w:lang w:eastAsia="en-CA"/>
+        </w:rPr>
+        <w:pPrChange w:id="438" w:author="John Park" w:date="2016-02-14T19:22:00Z">
           <w:pPr>
             <w:spacing w:after="0" w:line="240" w:lineRule="auto"/>
           </w:pPr>
@@ -8365,23 +8433,23 @@
         <w:spacing w:after="0" w:line="240" w:lineRule="auto"/>
         <w:ind w:left="360"/>
         <w:rPr>
+          <w:ins w:id="439" w:author="John Park" w:date="2016-02-14T19:22:00Z"/>
+          <w:rFonts w:ascii="Arial" w:eastAsia="Times New Roman" w:hAnsi="Arial" w:cs="Arial"/>
+          <w:color w:val="000000"/>
+          <w:lang w:eastAsia="en-CA"/>
+        </w:rPr>
+      </w:pPr>
+    </w:p>
+    <w:p>
+      <w:pPr>
+        <w:spacing w:after="0" w:line="240" w:lineRule="auto"/>
+        <w:ind w:left="360"/>
+        <w:rPr>
           <w:ins w:id="440" w:author="John Park" w:date="2016-02-14T19:22:00Z"/>
           <w:rFonts w:ascii="Arial" w:eastAsia="Times New Roman" w:hAnsi="Arial" w:cs="Arial"/>
-          <w:color w:val="000000"/>
-          <w:lang w:eastAsia="en-CA"/>
-        </w:rPr>
-      </w:pPr>
-    </w:p>
-    <w:p>
-      <w:pPr>
-        <w:spacing w:after="0" w:line="240" w:lineRule="auto"/>
-        <w:ind w:left="360"/>
-        <w:rPr>
-          <w:ins w:id="441" w:author="John Park" w:date="2016-02-14T19:22:00Z"/>
-          <w:rFonts w:ascii="Arial" w:eastAsia="Times New Roman" w:hAnsi="Arial" w:cs="Arial"/>
-          <w:lang w:eastAsia="en-CA"/>
-        </w:rPr>
-        <w:pPrChange w:id="442" w:author="John Park" w:date="2016-02-14T19:22:00Z">
+          <w:lang w:eastAsia="en-CA"/>
+        </w:rPr>
+        <w:pPrChange w:id="441" w:author="John Park" w:date="2016-02-14T19:22:00Z">
           <w:pPr>
             <w:spacing w:after="0" w:line="240" w:lineRule="auto"/>
           </w:pPr>
@@ -8393,11 +8461,11 @@
         <w:spacing w:after="0" w:line="240" w:lineRule="auto"/>
         <w:ind w:left="360"/>
         <w:rPr>
-          <w:ins w:id="443" w:author="John Park" w:date="2016-02-14T19:33:00Z"/>
-          <w:rFonts w:ascii="Arial" w:eastAsia="Times New Roman" w:hAnsi="Arial" w:cs="Arial"/>
-          <w:lang w:eastAsia="en-CA"/>
-        </w:rPr>
-        <w:pPrChange w:id="444" w:author="John Park" w:date="2016-02-14T19:22:00Z">
+          <w:ins w:id="442" w:author="John Park" w:date="2016-02-14T19:33:00Z"/>
+          <w:rFonts w:ascii="Arial" w:eastAsia="Times New Roman" w:hAnsi="Arial" w:cs="Arial"/>
+          <w:lang w:eastAsia="en-CA"/>
+        </w:rPr>
+        <w:pPrChange w:id="443" w:author="John Park" w:date="2016-02-14T19:22:00Z">
           <w:pPr>
             <w:spacing w:after="0" w:line="240" w:lineRule="auto"/>
           </w:pPr>
@@ -8413,7 +8481,7 @@
           <w:b/>
           <w:lang w:eastAsia="en-CA"/>
         </w:rPr>
-        <w:pPrChange w:id="445" w:author="John Park" w:date="2016-02-14T19:22:00Z">
+        <w:pPrChange w:id="444" w:author="John Park" w:date="2016-02-14T19:22:00Z">
           <w:pPr>
             <w:spacing w:after="0" w:line="240" w:lineRule="auto"/>
           </w:pPr>
@@ -9516,7 +9584,7 @@
 </file>
 
 <file path=customXml/itemProps1.xml><?xml version="1.0" encoding="utf-8"?>
-<ds:datastoreItem xmlns:ds="http://schemas.openxmlformats.org/officeDocument/2006/customXml" ds:itemID="{8EEEF3F3-CF86-4E05-ABC9-4B2616412E7D}">
+<ds:datastoreItem xmlns:ds="http://schemas.openxmlformats.org/officeDocument/2006/customXml" ds:itemID="{F95CA2B3-B60B-4639-9A1C-24E5DA1E2C70}">
   <ds:schemaRefs>
     <ds:schemaRef ds:uri="http://schemas.openxmlformats.org/officeDocument/2006/bibliography"/>
   </ds:schemaRefs>

</xml_diff>